<commit_message>
Added early draft of B
</commit_message>
<xml_diff>
--- a/lp/praktika.docx
+++ b/lp/praktika.docx
@@ -1,6 +1,6 @@
 
 <file path=word/document.xml><?xml version="1.0" encoding="utf-8"?>
-<w:document xmlns:wpc="http://schemas.microsoft.com/office/word/2010/wordprocessingCanvas" xmlns:mc="http://schemas.openxmlformats.org/markup-compatibility/2006" xmlns:o="urn:schemas-microsoft-com:office:office" xmlns:r="http://schemas.openxmlformats.org/officeDocument/2006/relationships" xmlns:m="http://schemas.openxmlformats.org/officeDocument/2006/math" xmlns:v="urn:schemas-microsoft-com:vml" xmlns:wp14="http://schemas.microsoft.com/office/word/2010/wordprocessingDrawing" xmlns:wp="http://schemas.openxmlformats.org/drawingml/2006/wordprocessingDrawing" xmlns:w10="urn:schemas-microsoft-com:office:word" xmlns:w="http://schemas.openxmlformats.org/wordprocessingml/2006/main" xmlns:w14="http://schemas.microsoft.com/office/word/2010/wordml" xmlns:w15="http://schemas.microsoft.com/office/word/2012/wordml" xmlns:wpg="http://schemas.microsoft.com/office/word/2010/wordprocessingGroup" xmlns:wpi="http://schemas.microsoft.com/office/word/2010/wordprocessingInk" xmlns:wne="http://schemas.microsoft.com/office/word/2006/wordml" xmlns:wps="http://schemas.microsoft.com/office/word/2010/wordprocessingShape" mc:Ignorable="w14 w15 wp14">
+<w:document xmlns:wpc="http://schemas.microsoft.com/office/word/2010/wordprocessingCanvas" xmlns:cx="http://schemas.microsoft.com/office/drawing/2014/chartex" xmlns:cx1="http://schemas.microsoft.com/office/drawing/2015/9/8/chartex" xmlns:cx2="http://schemas.microsoft.com/office/drawing/2015/10/21/chartex" xmlns:mc="http://schemas.openxmlformats.org/markup-compatibility/2006" xmlns:o="urn:schemas-microsoft-com:office:office" xmlns:r="http://schemas.openxmlformats.org/officeDocument/2006/relationships" xmlns:m="http://schemas.openxmlformats.org/officeDocument/2006/math" xmlns:v="urn:schemas-microsoft-com:vml" xmlns:wp14="http://schemas.microsoft.com/office/word/2010/wordprocessingDrawing" xmlns:wp="http://schemas.openxmlformats.org/drawingml/2006/wordprocessingDrawing" xmlns:w10="urn:schemas-microsoft-com:office:word" xmlns:w="http://schemas.openxmlformats.org/wordprocessingml/2006/main" xmlns:w14="http://schemas.microsoft.com/office/word/2010/wordml" xmlns:w15="http://schemas.microsoft.com/office/word/2012/wordml" xmlns:w16se="http://schemas.microsoft.com/office/word/2015/wordml/symex" xmlns:wpg="http://schemas.microsoft.com/office/word/2010/wordprocessingGroup" xmlns:wpi="http://schemas.microsoft.com/office/word/2010/wordprocessingInk" xmlns:wne="http://schemas.microsoft.com/office/word/2006/wordml" xmlns:wps="http://schemas.microsoft.com/office/word/2010/wordprocessingShape" mc:Ignorable="w14 w15 w16se wp14">
   <w:body>
     <w:p>
       <w:pPr>
@@ -911,9 +911,9 @@
     </w:p>
     <w:p>
       <w:pPr>
-        <w:pStyle w:val="Heading1"/>
-        <w:rPr>
-          <w:rStyle w:val="BookTitle"/>
+        <w:pStyle w:val="1"/>
+        <w:rPr>
+          <w:rStyle w:val="ae"/>
           <w:b/>
           <w:bCs/>
           <w:smallCaps w:val="0"/>
@@ -923,7 +923,7 @@
       <w:bookmarkStart w:id="2" w:name="_Toc451102343"/>
       <w:r>
         <w:rPr>
-          <w:rStyle w:val="BookTitle"/>
+          <w:rStyle w:val="ae"/>
           <w:b/>
           <w:bCs/>
           <w:smallCaps w:val="0"/>
@@ -937,7 +937,7 @@
     </w:p>
     <w:p>
       <w:pPr>
-        <w:pStyle w:val="TOC1"/>
+        <w:pStyle w:val="13"/>
         <w:tabs>
           <w:tab w:val="right" w:leader="dot" w:pos="9629"/>
         </w:tabs>
@@ -1007,7 +1007,7 @@
     </w:p>
     <w:p>
       <w:pPr>
-        <w:pStyle w:val="TOC1"/>
+        <w:pStyle w:val="13"/>
         <w:tabs>
           <w:tab w:val="right" w:leader="dot" w:pos="9629"/>
         </w:tabs>
@@ -1068,7 +1068,7 @@
     </w:p>
     <w:p>
       <w:pPr>
-        <w:pStyle w:val="TOC1"/>
+        <w:pStyle w:val="13"/>
         <w:tabs>
           <w:tab w:val="right" w:leader="dot" w:pos="9629"/>
         </w:tabs>
@@ -1129,7 +1129,7 @@
     </w:p>
     <w:p>
       <w:pPr>
-        <w:pStyle w:val="TOC2"/>
+        <w:pStyle w:val="21"/>
         <w:tabs>
           <w:tab w:val="right" w:leader="dot" w:pos="9629"/>
         </w:tabs>
@@ -1190,7 +1190,7 @@
     </w:p>
     <w:p>
       <w:pPr>
-        <w:pStyle w:val="TOC1"/>
+        <w:pStyle w:val="13"/>
         <w:tabs>
           <w:tab w:val="right" w:leader="dot" w:pos="9629"/>
         </w:tabs>
@@ -1251,7 +1251,7 @@
     </w:p>
     <w:p>
       <w:pPr>
-        <w:pStyle w:val="TOC2"/>
+        <w:pStyle w:val="21"/>
         <w:tabs>
           <w:tab w:val="right" w:leader="dot" w:pos="9629"/>
         </w:tabs>
@@ -1312,7 +1312,7 @@
     </w:p>
     <w:p>
       <w:pPr>
-        <w:pStyle w:val="TOC2"/>
+        <w:pStyle w:val="21"/>
         <w:tabs>
           <w:tab w:val="right" w:leader="dot" w:pos="9629"/>
         </w:tabs>
@@ -1373,7 +1373,7 @@
     </w:p>
     <w:p>
       <w:pPr>
-        <w:pStyle w:val="TOC2"/>
+        <w:pStyle w:val="21"/>
         <w:tabs>
           <w:tab w:val="right" w:leader="dot" w:pos="9629"/>
         </w:tabs>
@@ -1434,7 +1434,7 @@
     </w:p>
     <w:p>
       <w:pPr>
-        <w:pStyle w:val="TOC2"/>
+        <w:pStyle w:val="21"/>
         <w:tabs>
           <w:tab w:val="right" w:leader="dot" w:pos="9629"/>
         </w:tabs>
@@ -1495,7 +1495,7 @@
     </w:p>
     <w:p>
       <w:pPr>
-        <w:pStyle w:val="TOC3"/>
+        <w:pStyle w:val="31"/>
         <w:rPr>
           <w:rFonts w:asciiTheme="minorHAnsi" w:eastAsiaTheme="minorEastAsia" w:hAnsiTheme="minorHAnsi" w:cstheme="minorBidi"/>
           <w:noProof/>
@@ -1553,7 +1553,7 @@
     </w:p>
     <w:p>
       <w:pPr>
-        <w:pStyle w:val="TOC3"/>
+        <w:pStyle w:val="31"/>
         <w:rPr>
           <w:rFonts w:asciiTheme="minorHAnsi" w:eastAsiaTheme="minorEastAsia" w:hAnsiTheme="minorHAnsi" w:cstheme="minorBidi"/>
           <w:noProof/>
@@ -1611,7 +1611,7 @@
     </w:p>
     <w:p>
       <w:pPr>
-        <w:pStyle w:val="TOC3"/>
+        <w:pStyle w:val="31"/>
         <w:rPr>
           <w:rFonts w:asciiTheme="minorHAnsi" w:eastAsiaTheme="minorEastAsia" w:hAnsiTheme="minorHAnsi" w:cstheme="minorBidi"/>
           <w:noProof/>
@@ -1669,7 +1669,7 @@
     </w:p>
     <w:p>
       <w:pPr>
-        <w:pStyle w:val="TOC2"/>
+        <w:pStyle w:val="21"/>
         <w:tabs>
           <w:tab w:val="right" w:leader="dot" w:pos="9629"/>
         </w:tabs>
@@ -1730,7 +1730,7 @@
     </w:p>
     <w:p>
       <w:pPr>
-        <w:pStyle w:val="TOC2"/>
+        <w:pStyle w:val="21"/>
         <w:tabs>
           <w:tab w:val="right" w:leader="dot" w:pos="9629"/>
         </w:tabs>
@@ -1791,7 +1791,7 @@
     </w:p>
     <w:p>
       <w:pPr>
-        <w:pStyle w:val="TOC2"/>
+        <w:pStyle w:val="21"/>
         <w:tabs>
           <w:tab w:val="right" w:leader="dot" w:pos="9629"/>
         </w:tabs>
@@ -1852,7 +1852,7 @@
     </w:p>
     <w:p>
       <w:pPr>
-        <w:pStyle w:val="TOC4"/>
+        <w:pStyle w:val="42"/>
         <w:tabs>
           <w:tab w:val="right" w:leader="dot" w:pos="9629"/>
         </w:tabs>
@@ -1921,7 +1921,7 @@
     </w:p>
     <w:p>
       <w:pPr>
-        <w:pStyle w:val="TOC4"/>
+        <w:pStyle w:val="42"/>
         <w:tabs>
           <w:tab w:val="right" w:leader="dot" w:pos="9629"/>
         </w:tabs>
@@ -1984,7 +1984,7 @@
     </w:p>
     <w:p>
       <w:pPr>
-        <w:pStyle w:val="TOC1"/>
+        <w:pStyle w:val="13"/>
         <w:tabs>
           <w:tab w:val="right" w:leader="dot" w:pos="9629"/>
         </w:tabs>
@@ -2050,25 +2050,23 @@
     </w:p>
     <w:p>
       <w:pPr>
-        <w:pStyle w:val="Heading1"/>
+        <w:pStyle w:val="1"/>
       </w:pPr>
       <w:bookmarkStart w:id="3" w:name="_Toc310514659"/>
-      <w:bookmarkStart w:id="4" w:name="_GoBack"/>
-      <w:bookmarkEnd w:id="4"/>
       <w:r>
         <w:br w:type="page"/>
       </w:r>
-      <w:bookmarkStart w:id="5" w:name="_Toc420574413"/>
-      <w:bookmarkStart w:id="6" w:name="_Toc451102344"/>
+      <w:bookmarkStart w:id="4" w:name="_Toc420574413"/>
+      <w:bookmarkStart w:id="5" w:name="_Toc451102344"/>
       <w:r>
         <w:lastRenderedPageBreak/>
         <w:t>В</w:t>
       </w:r>
+      <w:bookmarkEnd w:id="4"/>
+      <w:r>
+        <w:t>ступ</w:t>
+      </w:r>
       <w:bookmarkEnd w:id="5"/>
-      <w:r>
-        <w:t>ступ</w:t>
-      </w:r>
-      <w:bookmarkEnd w:id="6"/>
     </w:p>
     <w:p>
       <w:pPr>
@@ -2086,7 +2084,7 @@
           <w:szCs w:val="28"/>
         </w:rPr>
       </w:pPr>
-      <w:bookmarkStart w:id="7" w:name="_Toc387617746"/>
+      <w:bookmarkStart w:id="6" w:name="_Toc387617746"/>
       <w:r>
         <w:rPr>
           <w:szCs w:val="28"/>
@@ -3028,34 +3026,34 @@
     </w:p>
     <w:p>
       <w:pPr>
-        <w:pStyle w:val="Heading1"/>
+        <w:pStyle w:val="1"/>
       </w:pPr>
       <w:r>
         <w:br w:type="page"/>
       </w:r>
-      <w:bookmarkStart w:id="8" w:name="_Toc451102345"/>
-      <w:bookmarkEnd w:id="7"/>
+      <w:bookmarkStart w:id="7" w:name="_Toc451102345"/>
+      <w:bookmarkEnd w:id="6"/>
       <w:r>
         <w:lastRenderedPageBreak/>
         <w:t>Опис бази практики</w:t>
       </w:r>
+      <w:bookmarkEnd w:id="7"/>
+    </w:p>
+    <w:p>
+      <w:pPr>
+        <w:pStyle w:val="2"/>
+      </w:pPr>
+      <w:bookmarkStart w:id="8" w:name="_Toc450867332"/>
+      <w:bookmarkStart w:id="9" w:name="_Toc451102346"/>
+      <w:r>
+        <w:t>Коротка характеристика закладу проходження практики</w:t>
+      </w:r>
       <w:bookmarkEnd w:id="8"/>
-    </w:p>
-    <w:p>
-      <w:pPr>
-        <w:pStyle w:val="Heading2"/>
-      </w:pPr>
-      <w:bookmarkStart w:id="9" w:name="_Toc450867332"/>
-      <w:bookmarkStart w:id="10" w:name="_Toc451102346"/>
-      <w:r>
-        <w:t>Коротка характеристика закладу проходження практики</w:t>
-      </w:r>
       <w:bookmarkEnd w:id="9"/>
-      <w:bookmarkEnd w:id="10"/>
-    </w:p>
-    <w:p>
-      <w:pPr>
-        <w:pStyle w:val="11"/>
+    </w:p>
+    <w:p>
+      <w:pPr>
+        <w:pStyle w:val="15"/>
         <w:numPr>
           <w:ilvl w:val="0"/>
           <w:numId w:val="41"/>
@@ -3068,7 +3066,7 @@
           <w:szCs w:val="28"/>
         </w:rPr>
       </w:pPr>
-      <w:bookmarkStart w:id="11" w:name="_Toc387617750"/>
+      <w:bookmarkStart w:id="10" w:name="_Toc387617750"/>
       <w:r>
         <w:rPr>
           <w:rFonts w:ascii="Times New Roman" w:hAnsi="Times New Roman" w:cs="Times New Roman"/>
@@ -3099,7 +3097,7 @@
     </w:p>
     <w:p>
       <w:pPr>
-        <w:pStyle w:val="11"/>
+        <w:pStyle w:val="15"/>
         <w:numPr>
           <w:ilvl w:val="0"/>
           <w:numId w:val="41"/>
@@ -3154,7 +3152,7 @@
     </w:p>
     <w:p>
       <w:pPr>
-        <w:pStyle w:val="11"/>
+        <w:pStyle w:val="15"/>
         <w:numPr>
           <w:ilvl w:val="0"/>
           <w:numId w:val="41"/>
@@ -3197,7 +3195,7 @@
     </w:p>
     <w:p>
       <w:pPr>
-        <w:pStyle w:val="11"/>
+        <w:pStyle w:val="15"/>
         <w:numPr>
           <w:ilvl w:val="0"/>
           <w:numId w:val="41"/>
@@ -3240,7 +3238,7 @@
     </w:p>
     <w:p>
       <w:pPr>
-        <w:pStyle w:val="11"/>
+        <w:pStyle w:val="15"/>
         <w:spacing w:before="100" w:beforeAutospacing="1" w:after="100" w:afterAutospacing="1" w:line="360" w:lineRule="auto"/>
         <w:ind w:left="720"/>
         <w:jc w:val="both"/>
@@ -3262,7 +3260,7 @@
     </w:p>
     <w:p>
       <w:pPr>
-        <w:pStyle w:val="11"/>
+        <w:pStyle w:val="15"/>
         <w:numPr>
           <w:ilvl w:val="0"/>
           <w:numId w:val="41"/>
@@ -3287,7 +3285,7 @@
     </w:p>
     <w:p>
       <w:pPr>
-        <w:pStyle w:val="11"/>
+        <w:pStyle w:val="15"/>
         <w:numPr>
           <w:ilvl w:val="0"/>
           <w:numId w:val="41"/>
@@ -3390,7 +3388,7 @@
     </w:p>
     <w:p>
       <w:pPr>
-        <w:pStyle w:val="11"/>
+        <w:pStyle w:val="15"/>
         <w:numPr>
           <w:ilvl w:val="0"/>
           <w:numId w:val="41"/>
@@ -3436,7 +3434,7 @@
     </w:p>
     <w:p>
       <w:pPr>
-        <w:pStyle w:val="11"/>
+        <w:pStyle w:val="15"/>
         <w:numPr>
           <w:ilvl w:val="0"/>
           <w:numId w:val="41"/>
@@ -3462,7 +3460,7 @@
     </w:p>
     <w:p>
       <w:pPr>
-        <w:pStyle w:val="11"/>
+        <w:pStyle w:val="15"/>
         <w:numPr>
           <w:ilvl w:val="0"/>
           <w:numId w:val="41"/>
@@ -3487,7 +3485,7 @@
     </w:p>
     <w:p>
       <w:pPr>
-        <w:pStyle w:val="11"/>
+        <w:pStyle w:val="15"/>
         <w:numPr>
           <w:ilvl w:val="0"/>
           <w:numId w:val="41"/>
@@ -3512,7 +3510,7 @@
     </w:p>
     <w:p>
       <w:pPr>
-        <w:pStyle w:val="11"/>
+        <w:pStyle w:val="15"/>
         <w:numPr>
           <w:ilvl w:val="0"/>
           <w:numId w:val="41"/>
@@ -3537,7 +3535,7 @@
     </w:p>
     <w:p>
       <w:pPr>
-        <w:pStyle w:val="11"/>
+        <w:pStyle w:val="15"/>
         <w:numPr>
           <w:ilvl w:val="0"/>
           <w:numId w:val="41"/>
@@ -3562,7 +3560,7 @@
     </w:p>
     <w:p>
       <w:pPr>
-        <w:pStyle w:val="11"/>
+        <w:pStyle w:val="15"/>
         <w:numPr>
           <w:ilvl w:val="0"/>
           <w:numId w:val="41"/>
@@ -3587,7 +3585,7 @@
     </w:p>
     <w:p>
       <w:pPr>
-        <w:pStyle w:val="11"/>
+        <w:pStyle w:val="15"/>
         <w:numPr>
           <w:ilvl w:val="0"/>
           <w:numId w:val="41"/>
@@ -3623,7 +3621,7 @@
     </w:p>
     <w:p>
       <w:pPr>
-        <w:pStyle w:val="11"/>
+        <w:pStyle w:val="15"/>
         <w:numPr>
           <w:ilvl w:val="0"/>
           <w:numId w:val="41"/>
@@ -3649,7 +3647,7 @@
     </w:p>
     <w:p>
       <w:pPr>
-        <w:pStyle w:val="11"/>
+        <w:pStyle w:val="15"/>
         <w:numPr>
           <w:ilvl w:val="0"/>
           <w:numId w:val="41"/>
@@ -3703,28 +3701,28 @@
     </w:p>
     <w:p>
       <w:pPr>
-        <w:pStyle w:val="Heading1"/>
+        <w:pStyle w:val="1"/>
       </w:pPr>
       <w:r>
         <w:br w:type="page"/>
       </w:r>
-      <w:bookmarkStart w:id="12" w:name="_Toc451102347"/>
-      <w:bookmarkEnd w:id="11"/>
+      <w:bookmarkStart w:id="11" w:name="_Toc451102347"/>
+      <w:bookmarkEnd w:id="10"/>
       <w:r>
         <w:lastRenderedPageBreak/>
         <w:t>Індивідуальне завдання</w:t>
       </w:r>
+      <w:bookmarkEnd w:id="11"/>
+    </w:p>
+    <w:p>
+      <w:pPr>
+        <w:pStyle w:val="2"/>
+      </w:pPr>
+      <w:bookmarkStart w:id="12" w:name="_Toc451102348"/>
+      <w:r>
+        <w:t>Дослідження об’єкта проектування</w:t>
+      </w:r>
       <w:bookmarkEnd w:id="12"/>
-    </w:p>
-    <w:p>
-      <w:pPr>
-        <w:pStyle w:val="Heading2"/>
-      </w:pPr>
-      <w:bookmarkStart w:id="13" w:name="_Toc451102348"/>
-      <w:r>
-        <w:t>Дослідження об’єкта проектування</w:t>
-      </w:r>
-      <w:bookmarkEnd w:id="13"/>
     </w:p>
     <w:p>
       <w:pPr>
@@ -3807,7 +3805,7 @@
     </w:p>
     <w:p>
       <w:pPr>
-        <w:pStyle w:val="Caption"/>
+        <w:pStyle w:val="af9"/>
         <w:jc w:val="both"/>
       </w:pPr>
       <w:r>
@@ -3858,9 +3856,9 @@
     </w:p>
     <w:p>
       <w:pPr>
-        <w:pStyle w:val="Heading2"/>
-      </w:pPr>
-      <w:bookmarkStart w:id="14" w:name="_Toc451102349"/>
+        <w:pStyle w:val="2"/>
+      </w:pPr>
+      <w:bookmarkStart w:id="13" w:name="_Toc451102349"/>
       <w:proofErr w:type="spellStart"/>
       <w:r>
         <w:lastRenderedPageBreak/>
@@ -3874,7 +3872,7 @@
       <w:r>
         <w:t>юзкейси</w:t>
       </w:r>
-      <w:bookmarkEnd w:id="14"/>
+      <w:bookmarkEnd w:id="13"/>
       <w:proofErr w:type="spellEnd"/>
     </w:p>
     <w:p>
@@ -3931,7 +3929,7 @@
     </w:p>
     <w:tbl>
       <w:tblPr>
-        <w:tblStyle w:val="TableGrid"/>
+        <w:tblStyle w:val="ad"/>
         <w:tblW w:w="0" w:type="auto"/>
         <w:tblLook w:val="04A0" w:firstRow="1" w:lastRow="0" w:firstColumn="1" w:lastColumn="0" w:noHBand="0" w:noVBand="1"/>
       </w:tblPr>
@@ -4127,7 +4125,7 @@
     </w:p>
     <w:p>
       <w:pPr>
-        <w:pStyle w:val="Caption"/>
+        <w:pStyle w:val="af9"/>
         <w:jc w:val="both"/>
       </w:pPr>
       <w:r>
@@ -4205,7 +4203,7 @@
     </w:p>
     <w:p>
       <w:pPr>
-        <w:pStyle w:val="Caption"/>
+        <w:pStyle w:val="af9"/>
         <w:jc w:val="both"/>
       </w:pPr>
       <w:r>
@@ -4254,9 +4252,9 @@
     </w:p>
     <w:p>
       <w:pPr>
-        <w:pStyle w:val="Heading2"/>
-      </w:pPr>
-      <w:bookmarkStart w:id="15" w:name="_Toc451102350"/>
+        <w:pStyle w:val="2"/>
+      </w:pPr>
+      <w:bookmarkStart w:id="14" w:name="_Toc451102350"/>
       <w:proofErr w:type="spellStart"/>
       <w:r>
         <w:lastRenderedPageBreak/>
@@ -4282,7 +4280,7 @@
       <w:r>
         <w:t xml:space="preserve"> (NUI)</w:t>
       </w:r>
-      <w:bookmarkEnd w:id="15"/>
+      <w:bookmarkEnd w:id="14"/>
     </w:p>
     <w:p>
       <w:pPr>
@@ -4296,14 +4294,12 @@
         </w:rPr>
         <w:t xml:space="preserve">Основна ідея </w:t>
       </w:r>
-      <w:proofErr w:type="spellStart"/>
-      <w:r>
-        <w:rPr>
-          <w:lang w:eastAsia="uk-UA"/>
-        </w:rPr>
-        <w:t>системии</w:t>
-      </w:r>
-      <w:proofErr w:type="spellEnd"/>
+      <w:r>
+        <w:rPr>
+          <w:lang w:eastAsia="uk-UA"/>
+        </w:rPr>
+        <w:t>системи</w:t>
+      </w:r>
       <w:r>
         <w:rPr>
           <w:lang w:eastAsia="uk-UA"/>
@@ -4322,14 +4318,12 @@
         </w:rPr>
         <w:t xml:space="preserve">для керування </w:t>
       </w:r>
-      <w:proofErr w:type="spellStart"/>
-      <w:r>
-        <w:rPr>
-          <w:lang w:eastAsia="uk-UA"/>
-        </w:rPr>
-        <w:t>інтефресом</w:t>
-      </w:r>
-      <w:proofErr w:type="spellEnd"/>
+      <w:r>
+        <w:rPr>
+          <w:lang w:eastAsia="uk-UA"/>
+        </w:rPr>
+        <w:t>інтерфейсом</w:t>
+      </w:r>
       <w:r>
         <w:rPr>
           <w:lang w:eastAsia="uk-UA"/>
@@ -4458,20 +4452,18 @@
         </w:rPr>
         <w:t xml:space="preserve">, такі як освіта, розваги, </w:t>
       </w:r>
-      <w:proofErr w:type="spellStart"/>
-      <w:r>
-        <w:rPr>
-          <w:lang w:eastAsia="uk-UA"/>
-        </w:rPr>
-        <w:t>зв'язк</w:t>
-      </w:r>
-      <w:r>
-        <w:rPr>
-          <w:lang w:eastAsia="uk-UA"/>
-        </w:rPr>
-        <w:t>ів</w:t>
-      </w:r>
-      <w:proofErr w:type="spellEnd"/>
+      <w:r>
+        <w:rPr>
+          <w:lang w:eastAsia="uk-UA"/>
+        </w:rPr>
+        <w:t>зав’яз</w:t>
+      </w:r>
+      <w:r>
+        <w:rPr>
+          <w:lang w:eastAsia="uk-UA"/>
+        </w:rPr>
+        <w:t>ків</w:t>
+      </w:r>
       <w:r>
         <w:rPr>
           <w:lang w:eastAsia="uk-UA"/>
@@ -4545,14 +4537,14 @@
         </w:rPr>
         <w:t xml:space="preserve"> руху Microsoft Kinect </w:t>
       </w:r>
-      <w:proofErr w:type="spellStart"/>
-      <w:r>
-        <w:rPr>
-          <w:lang w:eastAsia="uk-UA"/>
-        </w:rPr>
-        <w:t>здля</w:t>
-      </w:r>
-      <w:proofErr w:type="spellEnd"/>
+      <w:r>
+        <w:rPr>
+          <w:lang w:eastAsia="uk-UA"/>
+        </w:rPr>
+        <w:t>задля</w:t>
+      </w:r>
+      <w:bookmarkStart w:id="15" w:name="_GoBack"/>
+      <w:bookmarkEnd w:id="15"/>
       <w:r>
         <w:rPr>
           <w:lang w:eastAsia="uk-UA"/>
@@ -4686,7 +4678,7 @@
     </w:p>
     <w:p>
       <w:pPr>
-        <w:pStyle w:val="Heading2"/>
+        <w:pStyle w:val="2"/>
       </w:pPr>
       <w:bookmarkStart w:id="16" w:name="_Toc451102351"/>
       <w:r>
@@ -4697,7 +4689,7 @@
     </w:p>
     <w:p>
       <w:pPr>
-        <w:pStyle w:val="Heading3"/>
+        <w:pStyle w:val="3"/>
       </w:pPr>
       <w:bookmarkStart w:id="17" w:name="_Toc451102352"/>
       <w:r>
@@ -4810,7 +4802,7 @@
       <w:bookmarkStart w:id="18" w:name="_Toc451102353"/>
       <w:r>
         <w:rPr>
-          <w:rStyle w:val="Heading3Char"/>
+          <w:rStyle w:val="30"/>
           <w:rFonts w:eastAsia="Calibri"/>
           <w:lang w:eastAsia="uk-UA"/>
         </w:rPr>
@@ -4905,7 +4897,7 @@
       <w:bookmarkStart w:id="19" w:name="_Toc451102354"/>
       <w:r>
         <w:rPr>
-          <w:rStyle w:val="Heading3Char"/>
+          <w:rStyle w:val="30"/>
           <w:rFonts w:eastAsia="Calibri"/>
           <w:lang w:eastAsia="uk-UA"/>
         </w:rPr>
@@ -4913,7 +4905,7 @@
       </w:r>
       <w:r>
         <w:rPr>
-          <w:rStyle w:val="Heading3Char"/>
+          <w:rStyle w:val="30"/>
           <w:rFonts w:eastAsia="Calibri"/>
           <w:lang w:eastAsia="uk-UA"/>
         </w:rPr>
@@ -4999,7 +4991,7 @@
     </w:p>
     <w:p>
       <w:pPr>
-        <w:pStyle w:val="Heading2"/>
+        <w:pStyle w:val="2"/>
       </w:pPr>
       <w:bookmarkStart w:id="20" w:name="_Toc451102355"/>
       <w:r>
@@ -5034,7 +5026,7 @@
     </w:p>
     <w:tbl>
       <w:tblPr>
-        <w:tblStyle w:val="ListTable3-Accent3"/>
+        <w:tblStyle w:val="330"/>
         <w:tblW w:w="0" w:type="auto"/>
         <w:tblLook w:val="04A0" w:firstRow="1" w:lastRow="0" w:firstColumn="1" w:lastColumn="0" w:noHBand="0" w:noVBand="1"/>
       </w:tblPr>
@@ -5558,7 +5550,7 @@
     </w:p>
     <w:p>
       <w:pPr>
-        <w:pStyle w:val="Caption"/>
+        <w:pStyle w:val="af9"/>
         <w:jc w:val="both"/>
         <w:rPr>
           <w:lang w:eastAsia="uk-UA"/>
@@ -5591,7 +5583,7 @@
     </w:p>
     <w:p>
       <w:pPr>
-        <w:pStyle w:val="Heading2"/>
+        <w:pStyle w:val="2"/>
       </w:pPr>
       <w:bookmarkStart w:id="21" w:name="_Toc398724309"/>
       <w:bookmarkStart w:id="22" w:name="_Toc420574446"/>
@@ -5705,7 +5697,7 @@
     </w:p>
     <w:p>
       <w:pPr>
-        <w:pStyle w:val="Caption"/>
+        <w:pStyle w:val="af9"/>
         <w:jc w:val="both"/>
       </w:pPr>
       <w:r>
@@ -5760,7 +5752,7 @@
     </w:p>
     <w:p>
       <w:pPr>
-        <w:pStyle w:val="Heading2"/>
+        <w:pStyle w:val="2"/>
       </w:pPr>
       <w:bookmarkStart w:id="24" w:name="_Toc451102357"/>
       <w:r>
@@ -5798,7 +5790,7 @@
       <w:hyperlink r:id="rId14" w:history="1">
         <w:r>
           <w:rPr>
-            <w:rStyle w:val="Hyperlink"/>
+            <w:rStyle w:val="af1"/>
             <w:lang w:eastAsia="uk-UA"/>
           </w:rPr>
           <w:t>https://github.com/eleks/rnd-kinect-behance</w:t>
@@ -5827,7 +5819,7 @@
     </w:p>
     <w:p>
       <w:pPr>
-        <w:pStyle w:val="Heading4"/>
+        <w:pStyle w:val="4"/>
         <w:rPr>
           <w:rFonts w:ascii="Times New Roman" w:hAnsi="Times New Roman"/>
           <w:lang w:val="en-US"/>
@@ -6554,7 +6546,7 @@
     </w:p>
     <w:p>
       <w:pPr>
-        <w:pStyle w:val="Heading4"/>
+        <w:pStyle w:val="4"/>
         <w:rPr>
           <w:rFonts w:ascii="Times New Roman" w:hAnsi="Times New Roman"/>
           <w:lang w:val="en-US"/>
@@ -6574,23 +6566,7 @@
           <w:rFonts w:ascii="Times New Roman" w:hAnsi="Times New Roman"/>
           <w:lang w:val="en-US"/>
         </w:rPr>
-        <w:t>PositionAndSkeletonEmitter</w:t>
-      </w:r>
-      <w:proofErr w:type="spellEnd"/>
-      <w:r>
-        <w:rPr>
-          <w:rFonts w:ascii="Times New Roman" w:hAnsi="Times New Roman"/>
-          <w:lang w:val="en-US"/>
-        </w:rPr>
-        <w:t>.</w:t>
-      </w:r>
-      <w:proofErr w:type="spellStart"/>
-      <w:r>
-        <w:rPr>
-          <w:rFonts w:ascii="Times New Roman" w:hAnsi="Times New Roman"/>
-          <w:lang w:val="en-US"/>
-        </w:rPr>
-        <w:t>cs</w:t>
+        <w:t>PositionAndSkeletonEmitter.cs</w:t>
       </w:r>
       <w:bookmarkEnd w:id="26"/>
       <w:proofErr w:type="spellEnd"/>
@@ -6803,21 +6779,21 @@
         <w:rPr>
           <w:lang w:eastAsia="uk-UA"/>
         </w:rPr>
+        <w:t xml:space="preserve">        readonly static ISet&lt;JointType&gt; JointsToTrack = new HashSet&lt;JointType&gt;</w:t>
+      </w:r>
+    </w:p>
+    <w:p>
+      <w:pPr>
+        <w:pStyle w:val="Code"/>
+        <w:rPr>
+          <w:lang w:eastAsia="uk-UA"/>
+        </w:rPr>
+      </w:pPr>
+      <w:r>
+        <w:rPr>
+          <w:lang w:eastAsia="uk-UA"/>
+        </w:rPr>
         <w:lastRenderedPageBreak/>
-        <w:t xml:space="preserve">        readonly static ISet&lt;JointType&gt; JointsToTrack = new HashSet&lt;JointType&gt;</w:t>
-      </w:r>
-    </w:p>
-    <w:p>
-      <w:pPr>
-        <w:pStyle w:val="Code"/>
-        <w:rPr>
-          <w:lang w:eastAsia="uk-UA"/>
-        </w:rPr>
-      </w:pPr>
-      <w:r>
-        <w:rPr>
-          <w:lang w:eastAsia="uk-UA"/>
-        </w:rPr>
         <w:t xml:space="preserve">        {</w:t>
       </w:r>
     </w:p>
@@ -7630,35 +7606,35 @@
         <w:rPr>
           <w:lang w:eastAsia="uk-UA"/>
         </w:rPr>
+        <w:t xml:space="preserve">                    Joints = skeletonJoints</w:t>
+      </w:r>
+    </w:p>
+    <w:p>
+      <w:pPr>
+        <w:pStyle w:val="Code"/>
+        <w:rPr>
+          <w:lang w:eastAsia="uk-UA"/>
+        </w:rPr>
+      </w:pPr>
+      <w:r>
+        <w:rPr>
+          <w:lang w:eastAsia="uk-UA"/>
+        </w:rPr>
+        <w:t xml:space="preserve">                });</w:t>
+      </w:r>
+    </w:p>
+    <w:p>
+      <w:pPr>
+        <w:pStyle w:val="Code"/>
+        <w:rPr>
+          <w:lang w:eastAsia="uk-UA"/>
+        </w:rPr>
+      </w:pPr>
+      <w:r>
+        <w:rPr>
+          <w:lang w:eastAsia="uk-UA"/>
+        </w:rPr>
         <w:lastRenderedPageBreak/>
-        <w:t xml:space="preserve">                    Joints = skeletonJoints</w:t>
-      </w:r>
-    </w:p>
-    <w:p>
-      <w:pPr>
-        <w:pStyle w:val="Code"/>
-        <w:rPr>
-          <w:lang w:eastAsia="uk-UA"/>
-        </w:rPr>
-      </w:pPr>
-      <w:r>
-        <w:rPr>
-          <w:lang w:eastAsia="uk-UA"/>
-        </w:rPr>
-        <w:t xml:space="preserve">                });</w:t>
-      </w:r>
-    </w:p>
-    <w:p>
-      <w:pPr>
-        <w:pStyle w:val="Code"/>
-        <w:rPr>
-          <w:lang w:eastAsia="uk-UA"/>
-        </w:rPr>
-      </w:pPr>
-      <w:r>
-        <w:rPr>
-          <w:lang w:eastAsia="uk-UA"/>
-        </w:rPr>
         <w:t xml:space="preserve">            }</w:t>
       </w:r>
     </w:p>
@@ -7745,7 +7721,7 @@
       <w:proofErr w:type="spellStart"/>
       <w:r>
         <w:rPr>
-          <w:rStyle w:val="Heading4Char"/>
+          <w:rStyle w:val="40"/>
           <w:rFonts w:eastAsia="Calibri"/>
         </w:rPr>
         <w:t>Лістінг</w:t>
@@ -7753,7 +7729,7 @@
       <w:proofErr w:type="spellEnd"/>
       <w:r>
         <w:rPr>
-          <w:rStyle w:val="Heading4Char"/>
+          <w:rStyle w:val="40"/>
           <w:rFonts w:eastAsia="Calibri"/>
         </w:rPr>
         <w:t xml:space="preserve"> </w:t>
@@ -7761,7 +7737,7 @@
       <w:proofErr w:type="spellStart"/>
       <w:r>
         <w:rPr>
-          <w:rStyle w:val="Heading4Char"/>
+          <w:rStyle w:val="40"/>
           <w:rFonts w:eastAsia="Calibri"/>
         </w:rPr>
         <w:t>SwipeHorizontalGestureDetector.cs</w:t>
@@ -7788,19 +7764,9 @@
         </w:rPr>
         <w:t>﻿</w:t>
       </w:r>
-      <w:proofErr w:type="spellStart"/>
-      <w:r>
-        <w:t>namespace</w:t>
-      </w:r>
-      <w:proofErr w:type="spellEnd"/>
-      <w:r>
-        <w:t xml:space="preserve"> </w:t>
-      </w:r>
-      <w:proofErr w:type="spellStart"/>
-      <w:r>
-        <w:t>Eleks.KinectBehance.KinectGlue.Emitters.HeuristicGestures</w:t>
-      </w:r>
-      <w:proofErr w:type="spellEnd"/>
+      <w:r>
+        <w:t>namespace Eleks.KinectBehance.KinectGlue.Emitters.HeuristicGestures</w:t>
+      </w:r>
     </w:p>
     <w:p>
       <w:pPr>
@@ -7815,162 +7781,53 @@
         <w:pStyle w:val="Code"/>
       </w:pPr>
       <w:r>
-        <w:t xml:space="preserve">    </w:t>
-      </w:r>
-      <w:proofErr w:type="spellStart"/>
-      <w:r>
-        <w:t>using</w:t>
-      </w:r>
-      <w:proofErr w:type="spellEnd"/>
-      <w:r>
-        <w:t xml:space="preserve"> </w:t>
-      </w:r>
-      <w:proofErr w:type="spellStart"/>
-      <w:r>
-        <w:t>Microsoft.Kinect</w:t>
-      </w:r>
-      <w:proofErr w:type="spellEnd"/>
-      <w:r>
-        <w:t>;</w:t>
-      </w:r>
-    </w:p>
-    <w:p>
-      <w:pPr>
-        <w:pStyle w:val="Code"/>
-      </w:pPr>
-      <w:r>
-        <w:t xml:space="preserve">    </w:t>
-      </w:r>
-      <w:proofErr w:type="spellStart"/>
-      <w:r>
-        <w:t>using</w:t>
-      </w:r>
-      <w:proofErr w:type="spellEnd"/>
-      <w:r>
-        <w:t xml:space="preserve"> </w:t>
-      </w:r>
-      <w:proofErr w:type="spellStart"/>
-      <w:r>
-        <w:t>System</w:t>
-      </w:r>
-      <w:proofErr w:type="spellEnd"/>
-      <w:r>
-        <w:t>;</w:t>
-      </w:r>
-    </w:p>
-    <w:p>
-      <w:pPr>
-        <w:pStyle w:val="Code"/>
-      </w:pPr>
-      <w:r>
-        <w:t xml:space="preserve">    </w:t>
-      </w:r>
-      <w:proofErr w:type="spellStart"/>
-      <w:r>
-        <w:t>using</w:t>
-      </w:r>
-      <w:proofErr w:type="spellEnd"/>
-      <w:r>
-        <w:t xml:space="preserve"> </w:t>
-      </w:r>
-      <w:proofErr w:type="spellStart"/>
-      <w:r>
-        <w:t>System.Collections.Generic</w:t>
-      </w:r>
-      <w:proofErr w:type="spellEnd"/>
-      <w:r>
-        <w:t>;</w:t>
-      </w:r>
-    </w:p>
-    <w:p>
-      <w:pPr>
-        <w:pStyle w:val="Code"/>
-      </w:pPr>
-      <w:r>
-        <w:t xml:space="preserve">    </w:t>
-      </w:r>
-      <w:proofErr w:type="spellStart"/>
-      <w:r>
-        <w:t>using</w:t>
-      </w:r>
-      <w:proofErr w:type="spellEnd"/>
-      <w:r>
-        <w:t xml:space="preserve"> </w:t>
-      </w:r>
-      <w:proofErr w:type="spellStart"/>
-      <w:r>
-        <w:t>System.Linq</w:t>
-      </w:r>
-      <w:proofErr w:type="spellEnd"/>
-      <w:r>
-        <w:t>;</w:t>
-      </w:r>
-    </w:p>
-    <w:p>
-      <w:pPr>
-        <w:pStyle w:val="Code"/>
-      </w:pPr>
-      <w:r>
-        <w:t xml:space="preserve">    </w:t>
-      </w:r>
-      <w:proofErr w:type="spellStart"/>
-      <w:r>
-        <w:t>using</w:t>
-      </w:r>
-      <w:proofErr w:type="spellEnd"/>
-      <w:r>
-        <w:t xml:space="preserve"> </w:t>
-      </w:r>
-      <w:proofErr w:type="spellStart"/>
-      <w:r>
-        <w:t>Utils</w:t>
-      </w:r>
-      <w:proofErr w:type="spellEnd"/>
-      <w:r>
-        <w:t>;</w:t>
-      </w:r>
-    </w:p>
-    <w:p>
-      <w:pPr>
-        <w:pStyle w:val="Code"/>
-      </w:pPr>
-    </w:p>
-    <w:p>
-      <w:pPr>
-        <w:pStyle w:val="Code"/>
-      </w:pPr>
-      <w:r>
-        <w:t xml:space="preserve">    </w:t>
-      </w:r>
-      <w:proofErr w:type="spellStart"/>
-      <w:r>
-        <w:t>public</w:t>
-      </w:r>
-      <w:proofErr w:type="spellEnd"/>
-      <w:r>
-        <w:t xml:space="preserve"> </w:t>
-      </w:r>
-      <w:proofErr w:type="spellStart"/>
-      <w:r>
-        <w:t>class</w:t>
-      </w:r>
-      <w:proofErr w:type="spellEnd"/>
-      <w:r>
-        <w:t xml:space="preserve"> </w:t>
-      </w:r>
-      <w:proofErr w:type="spellStart"/>
-      <w:r>
-        <w:t>SwipeHorizontalGestureDetector</w:t>
-      </w:r>
-      <w:proofErr w:type="spellEnd"/>
-      <w:r>
-        <w:t xml:space="preserve"> : </w:t>
-      </w:r>
-      <w:proofErr w:type="spellStart"/>
-      <w:r>
-        <w:t>IHeuristicGestureDetector</w:t>
-      </w:r>
-      <w:proofErr w:type="spellEnd"/>
+        <w:t xml:space="preserve">    using Microsoft.Kinect;</w:t>
+      </w:r>
+    </w:p>
+    <w:p>
+      <w:pPr>
+        <w:pStyle w:val="Code"/>
+      </w:pPr>
+      <w:r>
+        <w:t xml:space="preserve">    using System;</w:t>
+      </w:r>
+    </w:p>
+    <w:p>
+      <w:pPr>
+        <w:pStyle w:val="Code"/>
+      </w:pPr>
+      <w:r>
+        <w:t xml:space="preserve">    using System.Collections.Generic;</w:t>
+      </w:r>
+    </w:p>
+    <w:p>
+      <w:pPr>
+        <w:pStyle w:val="Code"/>
+      </w:pPr>
+      <w:r>
+        <w:t xml:space="preserve">    using System.Linq;</w:t>
+      </w:r>
+    </w:p>
+    <w:p>
+      <w:pPr>
+        <w:pStyle w:val="Code"/>
+      </w:pPr>
+      <w:r>
+        <w:t xml:space="preserve">    using Utils;</w:t>
+      </w:r>
+    </w:p>
+    <w:p>
+      <w:pPr>
+        <w:pStyle w:val="Code"/>
+      </w:pPr>
+    </w:p>
+    <w:p>
+      <w:pPr>
+        <w:pStyle w:val="Code"/>
+      </w:pPr>
+      <w:r>
+        <w:t xml:space="preserve">    public class SwipeHorizontalGestureDetector : IHeuristicGestureDetector</w:t>
+      </w:r>
     </w:p>
     <w:p>
       <w:pPr>
@@ -7985,268 +7842,52 @@
         <w:pStyle w:val="Code"/>
       </w:pPr>
       <w:r>
-        <w:t xml:space="preserve">        </w:t>
-      </w:r>
-      <w:proofErr w:type="spellStart"/>
-      <w:r>
-        <w:t>public</w:t>
-      </w:r>
-      <w:proofErr w:type="spellEnd"/>
-      <w:r>
-        <w:t xml:space="preserve"> </w:t>
-      </w:r>
-      <w:proofErr w:type="spellStart"/>
-      <w:r>
-        <w:t>float</w:t>
-      </w:r>
-      <w:proofErr w:type="spellEnd"/>
-      <w:r>
-        <w:t xml:space="preserve"> </w:t>
-      </w:r>
-      <w:proofErr w:type="spellStart"/>
-      <w:r>
-        <w:t>SwipeMinimalX</w:t>
-      </w:r>
-      <w:proofErr w:type="spellEnd"/>
-      <w:r>
-        <w:t xml:space="preserve"> { </w:t>
-      </w:r>
-      <w:proofErr w:type="spellStart"/>
-      <w:r>
-        <w:t>get</w:t>
-      </w:r>
-      <w:proofErr w:type="spellEnd"/>
-      <w:r>
-        <w:t xml:space="preserve">; </w:t>
-      </w:r>
-      <w:proofErr w:type="spellStart"/>
-      <w:r>
-        <w:t>set</w:t>
-      </w:r>
-      <w:proofErr w:type="spellEnd"/>
-      <w:r>
-        <w:t>; }</w:t>
-      </w:r>
-    </w:p>
-    <w:p>
-      <w:pPr>
-        <w:pStyle w:val="Code"/>
-      </w:pPr>
-      <w:r>
-        <w:t xml:space="preserve">        </w:t>
-      </w:r>
-      <w:proofErr w:type="spellStart"/>
-      <w:r>
-        <w:t>public</w:t>
-      </w:r>
-      <w:proofErr w:type="spellEnd"/>
-      <w:r>
-        <w:t xml:space="preserve"> </w:t>
-      </w:r>
-      <w:proofErr w:type="spellStart"/>
-      <w:r>
-        <w:t>float</w:t>
-      </w:r>
-      <w:proofErr w:type="spellEnd"/>
-      <w:r>
-        <w:t xml:space="preserve"> </w:t>
-      </w:r>
-      <w:proofErr w:type="spellStart"/>
-      <w:r>
-        <w:t>SwipeMaximalY</w:t>
-      </w:r>
-      <w:proofErr w:type="spellEnd"/>
-      <w:r>
-        <w:t xml:space="preserve"> { </w:t>
-      </w:r>
-      <w:proofErr w:type="spellStart"/>
-      <w:r>
-        <w:t>get</w:t>
-      </w:r>
-      <w:proofErr w:type="spellEnd"/>
-      <w:r>
-        <w:t xml:space="preserve">; </w:t>
-      </w:r>
-      <w:proofErr w:type="spellStart"/>
-      <w:r>
-        <w:t>set</w:t>
-      </w:r>
-      <w:proofErr w:type="spellEnd"/>
-      <w:r>
-        <w:t>; }</w:t>
-      </w:r>
-    </w:p>
-    <w:p>
-      <w:pPr>
-        <w:pStyle w:val="Code"/>
-      </w:pPr>
-      <w:r>
-        <w:t xml:space="preserve">        </w:t>
-      </w:r>
-      <w:proofErr w:type="spellStart"/>
-      <w:r>
-        <w:t>public</w:t>
-      </w:r>
-      <w:proofErr w:type="spellEnd"/>
-      <w:r>
-        <w:t xml:space="preserve"> </w:t>
-      </w:r>
-      <w:proofErr w:type="spellStart"/>
-      <w:r>
-        <w:t>int</w:t>
-      </w:r>
-      <w:proofErr w:type="spellEnd"/>
-      <w:r>
-        <w:t xml:space="preserve"> </w:t>
-      </w:r>
-      <w:proofErr w:type="spellStart"/>
-      <w:r>
-        <w:t>SwipeMininalDuration</w:t>
-      </w:r>
-      <w:proofErr w:type="spellEnd"/>
-      <w:r>
-        <w:t xml:space="preserve"> { </w:t>
-      </w:r>
-      <w:proofErr w:type="spellStart"/>
-      <w:r>
-        <w:t>get</w:t>
-      </w:r>
-      <w:proofErr w:type="spellEnd"/>
-      <w:r>
-        <w:t xml:space="preserve">; </w:t>
-      </w:r>
-      <w:proofErr w:type="spellStart"/>
-      <w:r>
-        <w:t>set</w:t>
-      </w:r>
-      <w:proofErr w:type="spellEnd"/>
-      <w:r>
-        <w:t>; }</w:t>
-      </w:r>
-    </w:p>
-    <w:p>
-      <w:pPr>
-        <w:pStyle w:val="Code"/>
-      </w:pPr>
-      <w:r>
-        <w:t xml:space="preserve">        </w:t>
-      </w:r>
-      <w:proofErr w:type="spellStart"/>
-      <w:r>
-        <w:t>public</w:t>
-      </w:r>
-      <w:proofErr w:type="spellEnd"/>
-      <w:r>
-        <w:t xml:space="preserve"> </w:t>
-      </w:r>
-      <w:proofErr w:type="spellStart"/>
-      <w:r>
-        <w:t>int</w:t>
-      </w:r>
-      <w:proofErr w:type="spellEnd"/>
-      <w:r>
-        <w:t xml:space="preserve"> </w:t>
-      </w:r>
-      <w:proofErr w:type="spellStart"/>
-      <w:r>
-        <w:t>SwipeMaximalDuration</w:t>
-      </w:r>
-      <w:proofErr w:type="spellEnd"/>
-      <w:r>
-        <w:t xml:space="preserve"> { </w:t>
-      </w:r>
-      <w:proofErr w:type="spellStart"/>
-      <w:r>
-        <w:t>get</w:t>
-      </w:r>
-      <w:proofErr w:type="spellEnd"/>
-      <w:r>
-        <w:t xml:space="preserve">; </w:t>
-      </w:r>
-      <w:proofErr w:type="spellStart"/>
-      <w:r>
-        <w:t>set</w:t>
-      </w:r>
-      <w:proofErr w:type="spellEnd"/>
-      <w:r>
-        <w:t>; }</w:t>
-      </w:r>
-    </w:p>
-    <w:p>
-      <w:pPr>
-        <w:pStyle w:val="Code"/>
-      </w:pPr>
-      <w:r>
-        <w:t xml:space="preserve">        </w:t>
-      </w:r>
-      <w:proofErr w:type="spellStart"/>
-      <w:r>
-        <w:t>public</w:t>
-      </w:r>
-      <w:proofErr w:type="spellEnd"/>
-      <w:r>
-        <w:t xml:space="preserve"> </w:t>
-      </w:r>
-      <w:proofErr w:type="spellStart"/>
-      <w:r>
-        <w:t>float</w:t>
-      </w:r>
-      <w:proofErr w:type="spellEnd"/>
-      <w:r>
-        <w:t xml:space="preserve"> </w:t>
-      </w:r>
-      <w:proofErr w:type="spellStart"/>
-      <w:r>
-        <w:t>SwipeMaximalZ</w:t>
-      </w:r>
-      <w:proofErr w:type="spellEnd"/>
-      <w:r>
-        <w:t xml:space="preserve"> { </w:t>
-      </w:r>
-      <w:proofErr w:type="spellStart"/>
-      <w:r>
-        <w:t>get</w:t>
-      </w:r>
-      <w:proofErr w:type="spellEnd"/>
-      <w:r>
-        <w:t xml:space="preserve">; </w:t>
-      </w:r>
-      <w:proofErr w:type="spellStart"/>
-      <w:r>
-        <w:t>set</w:t>
-      </w:r>
-      <w:proofErr w:type="spellEnd"/>
-      <w:r>
-        <w:t>; }</w:t>
-      </w:r>
-    </w:p>
-    <w:p>
-      <w:pPr>
-        <w:pStyle w:val="Code"/>
-      </w:pPr>
-    </w:p>
-    <w:p>
-      <w:pPr>
-        <w:pStyle w:val="Code"/>
-      </w:pPr>
-      <w:r>
-        <w:t xml:space="preserve">        </w:t>
-      </w:r>
-      <w:proofErr w:type="spellStart"/>
-      <w:r>
-        <w:t>public</w:t>
-      </w:r>
-      <w:proofErr w:type="spellEnd"/>
-      <w:r>
-        <w:t xml:space="preserve"> </w:t>
-      </w:r>
-      <w:proofErr w:type="spellStart"/>
-      <w:r>
-        <w:t>SwipeHorizontalGestureDetector</w:t>
-      </w:r>
-      <w:proofErr w:type="spellEnd"/>
-      <w:r>
-        <w:t>()</w:t>
+        <w:t xml:space="preserve">        public float SwipeMinimalX { get; set; }</w:t>
+      </w:r>
+    </w:p>
+    <w:p>
+      <w:pPr>
+        <w:pStyle w:val="Code"/>
+      </w:pPr>
+      <w:r>
+        <w:t xml:space="preserve">        public float SwipeMaximalY { get; set; }</w:t>
+      </w:r>
+    </w:p>
+    <w:p>
+      <w:pPr>
+        <w:pStyle w:val="Code"/>
+      </w:pPr>
+      <w:r>
+        <w:t xml:space="preserve">        public int SwipeMininalDuration { get; set; }</w:t>
+      </w:r>
+    </w:p>
+    <w:p>
+      <w:pPr>
+        <w:pStyle w:val="Code"/>
+      </w:pPr>
+      <w:r>
+        <w:t xml:space="preserve">        public int SwipeMaximalDuration { get; set; }</w:t>
+      </w:r>
+    </w:p>
+    <w:p>
+      <w:pPr>
+        <w:pStyle w:val="Code"/>
+      </w:pPr>
+      <w:r>
+        <w:t xml:space="preserve">        public float SwipeMaximalZ { get; set; }</w:t>
+      </w:r>
+    </w:p>
+    <w:p>
+      <w:pPr>
+        <w:pStyle w:val="Code"/>
+      </w:pPr>
+    </w:p>
+    <w:p>
+      <w:pPr>
+        <w:pStyle w:val="Code"/>
+      </w:pPr>
+      <w:r>
+        <w:t xml:space="preserve">        public SwipeHorizontalGestureDetector()</w:t>
       </w:r>
     </w:p>
     <w:p>
@@ -8262,79 +7903,39 @@
         <w:pStyle w:val="Code"/>
       </w:pPr>
       <w:r>
-        <w:t xml:space="preserve">            </w:t>
-      </w:r>
-      <w:proofErr w:type="spellStart"/>
-      <w:r>
-        <w:t>SwipeMinimalX</w:t>
-      </w:r>
-      <w:proofErr w:type="spellEnd"/>
-      <w:r>
-        <w:t xml:space="preserve"> = 0.7f;</w:t>
-      </w:r>
-    </w:p>
-    <w:p>
-      <w:pPr>
-        <w:pStyle w:val="Code"/>
-      </w:pPr>
-      <w:r>
-        <w:t xml:space="preserve">            </w:t>
-      </w:r>
-      <w:proofErr w:type="spellStart"/>
-      <w:r>
-        <w:t>SwipeMaximalY</w:t>
-      </w:r>
-      <w:proofErr w:type="spellEnd"/>
-      <w:r>
-        <w:t xml:space="preserve"> = 0.3f;</w:t>
-      </w:r>
-    </w:p>
-    <w:p>
-      <w:pPr>
-        <w:pStyle w:val="Code"/>
-      </w:pPr>
-      <w:r>
-        <w:t xml:space="preserve">            </w:t>
-      </w:r>
-      <w:proofErr w:type="spellStart"/>
-      <w:r>
-        <w:t>SwipeMininalDuration</w:t>
-      </w:r>
-      <w:proofErr w:type="spellEnd"/>
-      <w:r>
-        <w:t xml:space="preserve"> = 250;</w:t>
-      </w:r>
-    </w:p>
-    <w:p>
-      <w:pPr>
-        <w:pStyle w:val="Code"/>
-      </w:pPr>
-      <w:r>
-        <w:t xml:space="preserve">            </w:t>
-      </w:r>
-      <w:proofErr w:type="spellStart"/>
-      <w:r>
-        <w:t>SwipeMaximalDuration</w:t>
-      </w:r>
-      <w:proofErr w:type="spellEnd"/>
-      <w:r>
-        <w:t xml:space="preserve"> = 1500;</w:t>
-      </w:r>
-    </w:p>
-    <w:p>
-      <w:pPr>
-        <w:pStyle w:val="Code"/>
-      </w:pPr>
-      <w:r>
-        <w:t xml:space="preserve">            </w:t>
-      </w:r>
-      <w:proofErr w:type="spellStart"/>
-      <w:r>
-        <w:t>SwipeMaximalZ</w:t>
-      </w:r>
-      <w:proofErr w:type="spellEnd"/>
-      <w:r>
-        <w:t xml:space="preserve"> = 0.4f;</w:t>
+        <w:t xml:space="preserve">            SwipeMinimalX = 0.7f;</w:t>
+      </w:r>
+    </w:p>
+    <w:p>
+      <w:pPr>
+        <w:pStyle w:val="Code"/>
+      </w:pPr>
+      <w:r>
+        <w:t xml:space="preserve">            SwipeMaximalY = 0.3f;</w:t>
+      </w:r>
+    </w:p>
+    <w:p>
+      <w:pPr>
+        <w:pStyle w:val="Code"/>
+      </w:pPr>
+      <w:r>
+        <w:t xml:space="preserve">            SwipeMininalDuration = 250;</w:t>
+      </w:r>
+    </w:p>
+    <w:p>
+      <w:pPr>
+        <w:pStyle w:val="Code"/>
+      </w:pPr>
+      <w:r>
+        <w:t xml:space="preserve">            SwipeMaximalDuration = 1500;</w:t>
+      </w:r>
+    </w:p>
+    <w:p>
+      <w:pPr>
+        <w:pStyle w:val="Code"/>
+      </w:pPr>
+      <w:r>
+        <w:t xml:space="preserve">            SwipeMaximalZ = 0.4f;</w:t>
       </w:r>
     </w:p>
     <w:p>
@@ -8355,55 +7956,7 @@
         <w:pStyle w:val="Code"/>
       </w:pPr>
       <w:r>
-        <w:t xml:space="preserve">        </w:t>
-      </w:r>
-      <w:proofErr w:type="spellStart"/>
-      <w:r>
-        <w:t>public</w:t>
-      </w:r>
-      <w:proofErr w:type="spellEnd"/>
-      <w:r>
-        <w:t xml:space="preserve"> </w:t>
-      </w:r>
-      <w:proofErr w:type="spellStart"/>
-      <w:r>
-        <w:t>string</w:t>
-      </w:r>
-      <w:proofErr w:type="spellEnd"/>
-      <w:r>
-        <w:t xml:space="preserve"> </w:t>
-      </w:r>
-      <w:proofErr w:type="spellStart"/>
-      <w:r>
-        <w:t>DetectGesture</w:t>
-      </w:r>
-      <w:proofErr w:type="spellEnd"/>
-      <w:r>
-        <w:t>(</w:t>
-      </w:r>
-      <w:proofErr w:type="spellStart"/>
-      <w:r>
-        <w:t>IEnumerable</w:t>
-      </w:r>
-      <w:proofErr w:type="spellEnd"/>
-      <w:r>
-        <w:t>&lt;</w:t>
-      </w:r>
-      <w:proofErr w:type="spellStart"/>
-      <w:r>
-        <w:t>GestureEntry</w:t>
-      </w:r>
-      <w:proofErr w:type="spellEnd"/>
-      <w:r>
-        <w:t xml:space="preserve">&gt; </w:t>
-      </w:r>
-      <w:proofErr w:type="spellStart"/>
-      <w:r>
-        <w:t>entries</w:t>
-      </w:r>
-      <w:proofErr w:type="spellEnd"/>
-      <w:r>
-        <w:t>)</w:t>
+        <w:t xml:space="preserve">        public string DetectGesture(IEnumerable&lt;GestureEntry&gt; entries)</w:t>
       </w:r>
     </w:p>
     <w:p>
@@ -8424,55 +7977,7 @@
         <w:pStyle w:val="Code"/>
       </w:pPr>
       <w:r>
-        <w:t xml:space="preserve">            </w:t>
-      </w:r>
-      <w:proofErr w:type="spellStart"/>
-      <w:r>
-        <w:t>if</w:t>
-      </w:r>
-      <w:proofErr w:type="spellEnd"/>
-      <w:r>
-        <w:t xml:space="preserve"> (</w:t>
-      </w:r>
-      <w:proofErr w:type="spellStart"/>
-      <w:r>
-        <w:t>entries.Max</w:t>
-      </w:r>
-      <w:proofErr w:type="spellEnd"/>
-      <w:r>
-        <w:t xml:space="preserve">(x =&gt; </w:t>
-      </w:r>
-      <w:proofErr w:type="spellStart"/>
-      <w:r>
-        <w:t>x.Position.X</w:t>
-      </w:r>
-      <w:proofErr w:type="spellEnd"/>
-      <w:r>
-        <w:t xml:space="preserve">) - </w:t>
-      </w:r>
-      <w:proofErr w:type="spellStart"/>
-      <w:r>
-        <w:t>entries.Min</w:t>
-      </w:r>
-      <w:proofErr w:type="spellEnd"/>
-      <w:r>
-        <w:t xml:space="preserve">(x =&gt; </w:t>
-      </w:r>
-      <w:proofErr w:type="spellStart"/>
-      <w:r>
-        <w:t>x.Position.X</w:t>
-      </w:r>
-      <w:proofErr w:type="spellEnd"/>
-      <w:r>
-        <w:t xml:space="preserve">) &lt; </w:t>
-      </w:r>
-      <w:proofErr w:type="spellStart"/>
-      <w:r>
-        <w:t>SwipeMinimalX</w:t>
-      </w:r>
-      <w:proofErr w:type="spellEnd"/>
-      <w:r>
-        <w:t>)</w:t>
+        <w:t xml:space="preserve">            if (entries.Max(x =&gt; x.Position.X) - entries.Min(x =&gt; x.Position.X) &lt; SwipeMinimalX)</w:t>
       </w:r>
     </w:p>
     <w:p>
@@ -8488,60 +7993,15 @@
         <w:pStyle w:val="Code"/>
       </w:pPr>
       <w:r>
-        <w:t xml:space="preserve">                // </w:t>
-      </w:r>
-      <w:proofErr w:type="spellStart"/>
-      <w:r>
-        <w:t>Outside</w:t>
-      </w:r>
-      <w:proofErr w:type="spellEnd"/>
-      <w:r>
-        <w:t xml:space="preserve"> </w:t>
-      </w:r>
-      <w:proofErr w:type="spellStart"/>
-      <w:r>
-        <w:t>of</w:t>
-      </w:r>
-      <w:proofErr w:type="spellEnd"/>
-      <w:r>
-        <w:t xml:space="preserve"> </w:t>
-      </w:r>
-      <w:proofErr w:type="spellStart"/>
-      <w:r>
-        <w:t>horizontal</w:t>
-      </w:r>
-      <w:proofErr w:type="spellEnd"/>
-      <w:r>
-        <w:t xml:space="preserve"> </w:t>
-      </w:r>
-      <w:proofErr w:type="spellStart"/>
-      <w:r>
-        <w:t>window</w:t>
-      </w:r>
-      <w:proofErr w:type="spellEnd"/>
-    </w:p>
-    <w:p>
-      <w:pPr>
-        <w:pStyle w:val="Code"/>
-      </w:pPr>
-      <w:r>
-        <w:t xml:space="preserve">                </w:t>
-      </w:r>
-      <w:proofErr w:type="spellStart"/>
-      <w:r>
-        <w:t>return</w:t>
-      </w:r>
-      <w:proofErr w:type="spellEnd"/>
-      <w:r>
-        <w:t xml:space="preserve"> </w:t>
-      </w:r>
-      <w:proofErr w:type="spellStart"/>
-      <w:r>
-        <w:t>null</w:t>
-      </w:r>
-      <w:proofErr w:type="spellEnd"/>
-      <w:r>
-        <w:t>;</w:t>
+        <w:t xml:space="preserve">                // Outside of horizontal window</w:t>
+      </w:r>
+    </w:p>
+    <w:p>
+      <w:pPr>
+        <w:pStyle w:val="Code"/>
+      </w:pPr>
+      <w:r>
+        <w:t xml:space="preserve">                return null;</w:t>
       </w:r>
     </w:p>
     <w:p>
@@ -8562,55 +8022,7 @@
         <w:pStyle w:val="Code"/>
       </w:pPr>
       <w:r>
-        <w:t xml:space="preserve">            </w:t>
-      </w:r>
-      <w:proofErr w:type="spellStart"/>
-      <w:r>
-        <w:t>if</w:t>
-      </w:r>
-      <w:proofErr w:type="spellEnd"/>
-      <w:r>
-        <w:t xml:space="preserve"> (</w:t>
-      </w:r>
-      <w:proofErr w:type="spellStart"/>
-      <w:r>
-        <w:t>entries.Max</w:t>
-      </w:r>
-      <w:proofErr w:type="spellEnd"/>
-      <w:r>
-        <w:t xml:space="preserve">(x =&gt; </w:t>
-      </w:r>
-      <w:proofErr w:type="spellStart"/>
-      <w:r>
-        <w:t>x.Position.Y</w:t>
-      </w:r>
-      <w:proofErr w:type="spellEnd"/>
-      <w:r>
-        <w:t xml:space="preserve">) - </w:t>
-      </w:r>
-      <w:proofErr w:type="spellStart"/>
-      <w:r>
-        <w:t>entries.Min</w:t>
-      </w:r>
-      <w:proofErr w:type="spellEnd"/>
-      <w:r>
-        <w:t xml:space="preserve">(x =&gt; </w:t>
-      </w:r>
-      <w:proofErr w:type="spellStart"/>
-      <w:r>
-        <w:t>x.Position.Y</w:t>
-      </w:r>
-      <w:proofErr w:type="spellEnd"/>
-      <w:r>
-        <w:t xml:space="preserve">) &gt; </w:t>
-      </w:r>
-      <w:proofErr w:type="spellStart"/>
-      <w:r>
-        <w:t>SwipeMaximalY</w:t>
-      </w:r>
-      <w:proofErr w:type="spellEnd"/>
-      <w:r>
-        <w:t>)</w:t>
+        <w:t xml:space="preserve">            if (entries.Max(x =&gt; x.Position.Y) - entries.Min(x =&gt; x.Position.Y) &gt; SwipeMaximalY)</w:t>
       </w:r>
     </w:p>
     <w:p>
@@ -8626,47 +8038,15 @@
         <w:pStyle w:val="Code"/>
       </w:pPr>
       <w:r>
-        <w:t xml:space="preserve">                // </w:t>
-      </w:r>
-      <w:proofErr w:type="spellStart"/>
-      <w:r>
-        <w:t>Not</w:t>
-      </w:r>
-      <w:proofErr w:type="spellEnd"/>
-      <w:r>
-        <w:t xml:space="preserve"> </w:t>
-      </w:r>
-      <w:proofErr w:type="spellStart"/>
-      <w:r>
-        <w:t>enoyugh</w:t>
-      </w:r>
-      <w:proofErr w:type="spellEnd"/>
-      <w:r>
-        <w:t xml:space="preserve"> Y</w:t>
-      </w:r>
-    </w:p>
-    <w:p>
-      <w:pPr>
-        <w:pStyle w:val="Code"/>
-      </w:pPr>
-      <w:r>
-        <w:t xml:space="preserve">                </w:t>
-      </w:r>
-      <w:proofErr w:type="spellStart"/>
-      <w:r>
-        <w:t>return</w:t>
-      </w:r>
-      <w:proofErr w:type="spellEnd"/>
-      <w:r>
-        <w:t xml:space="preserve"> </w:t>
-      </w:r>
-      <w:proofErr w:type="spellStart"/>
-      <w:r>
-        <w:t>null</w:t>
-      </w:r>
-      <w:proofErr w:type="spellEnd"/>
-      <w:r>
-        <w:t>;</w:t>
+        <w:t xml:space="preserve">                // Not enoyugh Y</w:t>
+      </w:r>
+    </w:p>
+    <w:p>
+      <w:pPr>
+        <w:pStyle w:val="Code"/>
+      </w:pPr>
+      <w:r>
+        <w:t xml:space="preserve">                return null;</w:t>
       </w:r>
     </w:p>
     <w:p>
@@ -8687,55 +8067,7 @@
         <w:pStyle w:val="Code"/>
       </w:pPr>
       <w:r>
-        <w:t xml:space="preserve">            //</w:t>
-      </w:r>
-      <w:proofErr w:type="spellStart"/>
-      <w:r>
-        <w:t>if</w:t>
-      </w:r>
-      <w:proofErr w:type="spellEnd"/>
-      <w:r>
-        <w:t xml:space="preserve"> (</w:t>
-      </w:r>
-      <w:proofErr w:type="spellStart"/>
-      <w:r>
-        <w:t>entries.Max</w:t>
-      </w:r>
-      <w:proofErr w:type="spellEnd"/>
-      <w:r>
-        <w:t xml:space="preserve">(x =&gt; </w:t>
-      </w:r>
-      <w:proofErr w:type="spellStart"/>
-      <w:r>
-        <w:t>x.Position.Z</w:t>
-      </w:r>
-      <w:proofErr w:type="spellEnd"/>
-      <w:r>
-        <w:t xml:space="preserve">) - </w:t>
-      </w:r>
-      <w:proofErr w:type="spellStart"/>
-      <w:r>
-        <w:t>entries.Min</w:t>
-      </w:r>
-      <w:proofErr w:type="spellEnd"/>
-      <w:r>
-        <w:t xml:space="preserve">(x =&gt; </w:t>
-      </w:r>
-      <w:proofErr w:type="spellStart"/>
-      <w:r>
-        <w:t>x.Position.Z</w:t>
-      </w:r>
-      <w:proofErr w:type="spellEnd"/>
-      <w:r>
-        <w:t xml:space="preserve">) &gt; </w:t>
-      </w:r>
-      <w:proofErr w:type="spellStart"/>
-      <w:r>
-        <w:t>SwipeMaximalZ</w:t>
-      </w:r>
-      <w:proofErr w:type="spellEnd"/>
-      <w:r>
-        <w:t>)</w:t>
+        <w:t xml:space="preserve">            //if (entries.Max(x =&gt; x.Position.Z) - entries.Min(x =&gt; x.Position.Z) &gt; SwipeMaximalZ)</w:t>
       </w:r>
     </w:p>
     <w:p>
@@ -8751,47 +8083,15 @@
         <w:pStyle w:val="Code"/>
       </w:pPr>
       <w:r>
-        <w:t xml:space="preserve">            //    // </w:t>
-      </w:r>
-      <w:proofErr w:type="spellStart"/>
-      <w:r>
-        <w:t>Too</w:t>
-      </w:r>
-      <w:proofErr w:type="spellEnd"/>
-      <w:r>
-        <w:t xml:space="preserve"> </w:t>
-      </w:r>
-      <w:proofErr w:type="spellStart"/>
-      <w:r>
-        <w:t>big</w:t>
-      </w:r>
-      <w:proofErr w:type="spellEnd"/>
-      <w:r>
-        <w:t xml:space="preserve"> Z</w:t>
-      </w:r>
-    </w:p>
-    <w:p>
-      <w:pPr>
-        <w:pStyle w:val="Code"/>
-      </w:pPr>
-      <w:r>
-        <w:t xml:space="preserve">            //    </w:t>
-      </w:r>
-      <w:proofErr w:type="spellStart"/>
-      <w:r>
-        <w:t>return</w:t>
-      </w:r>
-      <w:proofErr w:type="spellEnd"/>
-      <w:r>
-        <w:t xml:space="preserve"> </w:t>
-      </w:r>
-      <w:proofErr w:type="spellStart"/>
-      <w:r>
-        <w:t>null</w:t>
-      </w:r>
-      <w:proofErr w:type="spellEnd"/>
-      <w:r>
-        <w:t>;</w:t>
+        <w:t xml:space="preserve">            //    // Too big Z</w:t>
+      </w:r>
+    </w:p>
+    <w:p>
+      <w:pPr>
+        <w:pStyle w:val="Code"/>
+      </w:pPr>
+      <w:r>
+        <w:t xml:space="preserve">            //    return null;</w:t>
       </w:r>
     </w:p>
     <w:p>
@@ -8812,63 +8112,15 @@
         <w:pStyle w:val="Code"/>
       </w:pPr>
       <w:r>
-        <w:t xml:space="preserve">            </w:t>
-      </w:r>
-      <w:proofErr w:type="spellStart"/>
-      <w:r>
-        <w:t>var</w:t>
-      </w:r>
-      <w:proofErr w:type="spellEnd"/>
-      <w:r>
-        <w:t xml:space="preserve"> </w:t>
-      </w:r>
-      <w:proofErr w:type="spellStart"/>
-      <w:r>
-        <w:t>totalMilliseconds</w:t>
-      </w:r>
-      <w:proofErr w:type="spellEnd"/>
-      <w:r>
-        <w:t xml:space="preserve"> = (</w:t>
-      </w:r>
-      <w:proofErr w:type="spellStart"/>
-      <w:r>
-        <w:t>entries.Last</w:t>
-      </w:r>
-      <w:proofErr w:type="spellEnd"/>
-      <w:r>
-        <w:t>().</w:t>
-      </w:r>
-      <w:proofErr w:type="spellStart"/>
-      <w:r>
-        <w:t>Time</w:t>
-      </w:r>
-      <w:proofErr w:type="spellEnd"/>
-      <w:r>
-        <w:t xml:space="preserve"> - </w:t>
-      </w:r>
-      <w:proofErr w:type="spellStart"/>
-      <w:r>
-        <w:t>entries.First</w:t>
-      </w:r>
-      <w:proofErr w:type="spellEnd"/>
-      <w:r>
-        <w:t>().</w:t>
-      </w:r>
-      <w:proofErr w:type="spellStart"/>
-      <w:r>
-        <w:t>Time</w:t>
-      </w:r>
-      <w:proofErr w:type="spellEnd"/>
-      <w:r>
-        <w:t>).</w:t>
-      </w:r>
-      <w:proofErr w:type="spellStart"/>
-      <w:r>
-        <w:t>TotalMilliseconds</w:t>
-      </w:r>
-      <w:proofErr w:type="spellEnd"/>
-      <w:r>
-        <w:t>;</w:t>
+        <w:t xml:space="preserve">            var totalMilliseconds = (entries.Last().Time - entries.First().Time).TotalMilliseconds;</w:t>
+      </w:r>
+    </w:p>
+    <w:p>
+      <w:pPr>
+        <w:pStyle w:val="Code"/>
+      </w:pPr>
+      <w:r>
+        <w:t xml:space="preserve">            if (totalMilliseconds &gt;= SwipeMaximalDuration &amp;&amp; totalMilliseconds &lt;= SwipeMininalDuration)</w:t>
       </w:r>
     </w:p>
     <w:p>
@@ -8877,54 +8129,6 @@
       </w:pPr>
       <w:r>
         <w:lastRenderedPageBreak/>
-        <w:t xml:space="preserve">            </w:t>
-      </w:r>
-      <w:proofErr w:type="spellStart"/>
-      <w:r>
-        <w:t>if</w:t>
-      </w:r>
-      <w:proofErr w:type="spellEnd"/>
-      <w:r>
-        <w:t xml:space="preserve"> (</w:t>
-      </w:r>
-      <w:proofErr w:type="spellStart"/>
-      <w:r>
-        <w:t>totalMilliseconds</w:t>
-      </w:r>
-      <w:proofErr w:type="spellEnd"/>
-      <w:r>
-        <w:t xml:space="preserve"> &gt;= </w:t>
-      </w:r>
-      <w:proofErr w:type="spellStart"/>
-      <w:r>
-        <w:t>SwipeMaximalDuration</w:t>
-      </w:r>
-      <w:proofErr w:type="spellEnd"/>
-      <w:r>
-        <w:t xml:space="preserve"> &amp;&amp; </w:t>
-      </w:r>
-      <w:proofErr w:type="spellStart"/>
-      <w:r>
-        <w:t>totalMilliseconds</w:t>
-      </w:r>
-      <w:proofErr w:type="spellEnd"/>
-      <w:r>
-        <w:t xml:space="preserve"> &lt;= </w:t>
-      </w:r>
-      <w:proofErr w:type="spellStart"/>
-      <w:r>
-        <w:t>SwipeMininalDuration</w:t>
-      </w:r>
-      <w:proofErr w:type="spellEnd"/>
-      <w:r>
-        <w:t>)</w:t>
-      </w:r>
-    </w:p>
-    <w:p>
-      <w:pPr>
-        <w:pStyle w:val="Code"/>
-      </w:pPr>
-      <w:r>
         <w:t xml:space="preserve">            {</w:t>
       </w:r>
     </w:p>
@@ -8933,68 +8137,15 @@
         <w:pStyle w:val="Code"/>
       </w:pPr>
       <w:r>
-        <w:t xml:space="preserve">                // </w:t>
-      </w:r>
-      <w:proofErr w:type="spellStart"/>
-      <w:r>
-        <w:t>Too</w:t>
-      </w:r>
-      <w:proofErr w:type="spellEnd"/>
-      <w:r>
-        <w:t xml:space="preserve"> </w:t>
-      </w:r>
-      <w:proofErr w:type="spellStart"/>
-      <w:r>
-        <w:t>slow</w:t>
-      </w:r>
-      <w:proofErr w:type="spellEnd"/>
-      <w:r>
-        <w:t xml:space="preserve"> </w:t>
-      </w:r>
-      <w:proofErr w:type="spellStart"/>
-      <w:r>
-        <w:t>or</w:t>
-      </w:r>
-      <w:proofErr w:type="spellEnd"/>
-      <w:r>
-        <w:t xml:space="preserve"> </w:t>
-      </w:r>
-      <w:proofErr w:type="spellStart"/>
-      <w:r>
-        <w:t>too</w:t>
-      </w:r>
-      <w:proofErr w:type="spellEnd"/>
-      <w:r>
-        <w:t xml:space="preserve"> </w:t>
-      </w:r>
-      <w:proofErr w:type="spellStart"/>
-      <w:r>
-        <w:t>fast</w:t>
-      </w:r>
-      <w:proofErr w:type="spellEnd"/>
-    </w:p>
-    <w:p>
-      <w:pPr>
-        <w:pStyle w:val="Code"/>
-      </w:pPr>
-      <w:r>
-        <w:t xml:space="preserve">                </w:t>
-      </w:r>
-      <w:proofErr w:type="spellStart"/>
-      <w:r>
-        <w:t>return</w:t>
-      </w:r>
-      <w:proofErr w:type="spellEnd"/>
-      <w:r>
-        <w:t xml:space="preserve"> </w:t>
-      </w:r>
-      <w:proofErr w:type="spellStart"/>
-      <w:r>
-        <w:t>null</w:t>
-      </w:r>
-      <w:proofErr w:type="spellEnd"/>
-      <w:r>
-        <w:t>;</w:t>
+        <w:t xml:space="preserve">                // Too slow or too fast</w:t>
+      </w:r>
+    </w:p>
+    <w:p>
+      <w:pPr>
+        <w:pStyle w:val="Code"/>
+      </w:pPr>
+      <w:r>
+        <w:t xml:space="preserve">                return null;</w:t>
       </w:r>
     </w:p>
     <w:p>
@@ -9015,31 +8166,7 @@
         <w:pStyle w:val="Code"/>
       </w:pPr>
       <w:r>
-        <w:t xml:space="preserve">            </w:t>
-      </w:r>
-      <w:proofErr w:type="spellStart"/>
-      <w:r>
-        <w:t>if</w:t>
-      </w:r>
-      <w:proofErr w:type="spellEnd"/>
-      <w:r>
-        <w:t xml:space="preserve"> (</w:t>
-      </w:r>
-      <w:proofErr w:type="spellStart"/>
-      <w:r>
-        <w:t>entries.Segments</w:t>
-      </w:r>
-      <w:proofErr w:type="spellEnd"/>
-      <w:r>
-        <w:t>().</w:t>
-      </w:r>
-      <w:proofErr w:type="spellStart"/>
-      <w:r>
-        <w:t>All</w:t>
-      </w:r>
-      <w:proofErr w:type="spellEnd"/>
-      <w:r>
-        <w:t>(x =&gt; x.Item2.Position.X - x.Item1.Position.X &gt; -0.01f))</w:t>
+        <w:t xml:space="preserve">            if (entries.Segments().All(x =&gt; x.Item2.Position.X - x.Item1.Position.X &gt; -0.01f))</w:t>
       </w:r>
     </w:p>
     <w:p>
@@ -9055,116 +8182,23 @@
         <w:pStyle w:val="Code"/>
       </w:pPr>
       <w:r>
-        <w:t xml:space="preserve">                </w:t>
-      </w:r>
-      <w:proofErr w:type="spellStart"/>
-      <w:r>
-        <w:t>Console.WriteLine</w:t>
-      </w:r>
-      <w:proofErr w:type="spellEnd"/>
-      <w:r>
-        <w:t>("</w:t>
-      </w:r>
-      <w:proofErr w:type="spellStart"/>
-      <w:r>
-        <w:t>SwipeToRight</w:t>
-      </w:r>
-      <w:proofErr w:type="spellEnd"/>
-      <w:r>
-        <w:t xml:space="preserve">:" + </w:t>
-      </w:r>
-      <w:proofErr w:type="spellStart"/>
-      <w:r>
-        <w:t>entries.Count</w:t>
-      </w:r>
-      <w:proofErr w:type="spellEnd"/>
-      <w:r>
-        <w:t>());</w:t>
-      </w:r>
-    </w:p>
-    <w:p>
-      <w:pPr>
-        <w:pStyle w:val="Code"/>
-      </w:pPr>
-      <w:r>
-        <w:t xml:space="preserve">                // </w:t>
-      </w:r>
-      <w:proofErr w:type="spellStart"/>
-      <w:r>
-        <w:t>Points</w:t>
-      </w:r>
-      <w:proofErr w:type="spellEnd"/>
-      <w:r>
-        <w:t xml:space="preserve"> </w:t>
-      </w:r>
-      <w:proofErr w:type="spellStart"/>
-      <w:r>
-        <w:t>should</w:t>
-      </w:r>
-      <w:proofErr w:type="spellEnd"/>
-      <w:r>
-        <w:t xml:space="preserve"> </w:t>
-      </w:r>
-      <w:proofErr w:type="spellStart"/>
-      <w:r>
-        <w:t>go</w:t>
-      </w:r>
-      <w:proofErr w:type="spellEnd"/>
-      <w:r>
-        <w:t xml:space="preserve"> </w:t>
-      </w:r>
-      <w:proofErr w:type="spellStart"/>
-      <w:r>
-        <w:t>to</w:t>
-      </w:r>
-      <w:proofErr w:type="spellEnd"/>
-      <w:r>
-        <w:t xml:space="preserve"> </w:t>
-      </w:r>
-      <w:proofErr w:type="spellStart"/>
-      <w:r>
-        <w:t>the</w:t>
-      </w:r>
-      <w:proofErr w:type="spellEnd"/>
-      <w:r>
-        <w:t xml:space="preserve"> </w:t>
-      </w:r>
-      <w:proofErr w:type="spellStart"/>
-      <w:r>
-        <w:t>up</w:t>
-      </w:r>
-      <w:proofErr w:type="spellEnd"/>
-      <w:r>
-        <w:t xml:space="preserve"> </w:t>
-      </w:r>
-      <w:proofErr w:type="spellStart"/>
-      <w:r>
-        <w:t>direction</w:t>
-      </w:r>
-      <w:proofErr w:type="spellEnd"/>
-    </w:p>
-    <w:p>
-      <w:pPr>
-        <w:pStyle w:val="Code"/>
-      </w:pPr>
-      <w:r>
-        <w:t xml:space="preserve">                </w:t>
-      </w:r>
-      <w:proofErr w:type="spellStart"/>
-      <w:r>
-        <w:t>return</w:t>
-      </w:r>
-      <w:proofErr w:type="spellEnd"/>
-      <w:r>
-        <w:t xml:space="preserve"> "</w:t>
-      </w:r>
-      <w:proofErr w:type="spellStart"/>
-      <w:r>
-        <w:t>SwipeToRight</w:t>
-      </w:r>
-      <w:proofErr w:type="spellEnd"/>
-      <w:r>
-        <w:t>";</w:t>
+        <w:t xml:space="preserve">                Console.WriteLine("SwipeToRight:" + entries.Count());</w:t>
+      </w:r>
+    </w:p>
+    <w:p>
+      <w:pPr>
+        <w:pStyle w:val="Code"/>
+      </w:pPr>
+      <w:r>
+        <w:t xml:space="preserve">                // Points should go to the up direction</w:t>
+      </w:r>
+    </w:p>
+    <w:p>
+      <w:pPr>
+        <w:pStyle w:val="Code"/>
+      </w:pPr>
+      <w:r>
+        <w:t xml:space="preserve">                return "SwipeToRight";</w:t>
       </w:r>
     </w:p>
     <w:p>
@@ -9185,31 +8219,7 @@
         <w:pStyle w:val="Code"/>
       </w:pPr>
       <w:r>
-        <w:t xml:space="preserve">            </w:t>
-      </w:r>
-      <w:proofErr w:type="spellStart"/>
-      <w:r>
-        <w:t>if</w:t>
-      </w:r>
-      <w:proofErr w:type="spellEnd"/>
-      <w:r>
-        <w:t xml:space="preserve"> (</w:t>
-      </w:r>
-      <w:proofErr w:type="spellStart"/>
-      <w:r>
-        <w:t>entries.Segments</w:t>
-      </w:r>
-      <w:proofErr w:type="spellEnd"/>
-      <w:r>
-        <w:t>().</w:t>
-      </w:r>
-      <w:proofErr w:type="spellStart"/>
-      <w:r>
-        <w:t>All</w:t>
-      </w:r>
-      <w:proofErr w:type="spellEnd"/>
-      <w:r>
-        <w:t>(x =&gt; x.Item2.Position.X - x.Item1.Position.X &lt; 0.01f))</w:t>
+        <w:t xml:space="preserve">            if (entries.Segments().All(x =&gt; x.Item2.Position.X - x.Item1.Position.X &lt; 0.01f))</w:t>
       </w:r>
     </w:p>
     <w:p>
@@ -9225,116 +8235,23 @@
         <w:pStyle w:val="Code"/>
       </w:pPr>
       <w:r>
-        <w:t xml:space="preserve">                </w:t>
-      </w:r>
-      <w:proofErr w:type="spellStart"/>
-      <w:r>
-        <w:t>Console.WriteLine</w:t>
-      </w:r>
-      <w:proofErr w:type="spellEnd"/>
-      <w:r>
-        <w:t>("</w:t>
-      </w:r>
-      <w:proofErr w:type="spellStart"/>
-      <w:r>
-        <w:t>SwipeToLeft</w:t>
-      </w:r>
-      <w:proofErr w:type="spellEnd"/>
-      <w:r>
-        <w:t xml:space="preserve">:" + </w:t>
-      </w:r>
-      <w:proofErr w:type="spellStart"/>
-      <w:r>
-        <w:t>entries.Count</w:t>
-      </w:r>
-      <w:proofErr w:type="spellEnd"/>
-      <w:r>
-        <w:t>());</w:t>
-      </w:r>
-    </w:p>
-    <w:p>
-      <w:pPr>
-        <w:pStyle w:val="Code"/>
-      </w:pPr>
-      <w:r>
-        <w:t xml:space="preserve">                // </w:t>
-      </w:r>
-      <w:proofErr w:type="spellStart"/>
-      <w:r>
-        <w:t>Points</w:t>
-      </w:r>
-      <w:proofErr w:type="spellEnd"/>
-      <w:r>
-        <w:t xml:space="preserve"> </w:t>
-      </w:r>
-      <w:proofErr w:type="spellStart"/>
-      <w:r>
-        <w:t>should</w:t>
-      </w:r>
-      <w:proofErr w:type="spellEnd"/>
-      <w:r>
-        <w:t xml:space="preserve"> </w:t>
-      </w:r>
-      <w:proofErr w:type="spellStart"/>
-      <w:r>
-        <w:t>go</w:t>
-      </w:r>
-      <w:proofErr w:type="spellEnd"/>
-      <w:r>
-        <w:t xml:space="preserve"> </w:t>
-      </w:r>
-      <w:proofErr w:type="spellStart"/>
-      <w:r>
-        <w:t>to</w:t>
-      </w:r>
-      <w:proofErr w:type="spellEnd"/>
-      <w:r>
-        <w:t xml:space="preserve"> </w:t>
-      </w:r>
-      <w:proofErr w:type="spellStart"/>
-      <w:r>
-        <w:t>the</w:t>
-      </w:r>
-      <w:proofErr w:type="spellEnd"/>
-      <w:r>
-        <w:t xml:space="preserve"> </w:t>
-      </w:r>
-      <w:proofErr w:type="spellStart"/>
-      <w:r>
-        <w:t>up</w:t>
-      </w:r>
-      <w:proofErr w:type="spellEnd"/>
-      <w:r>
-        <w:t xml:space="preserve"> </w:t>
-      </w:r>
-      <w:proofErr w:type="spellStart"/>
-      <w:r>
-        <w:t>direction</w:t>
-      </w:r>
-      <w:proofErr w:type="spellEnd"/>
-    </w:p>
-    <w:p>
-      <w:pPr>
-        <w:pStyle w:val="Code"/>
-      </w:pPr>
-      <w:r>
-        <w:t xml:space="preserve">                </w:t>
-      </w:r>
-      <w:proofErr w:type="spellStart"/>
-      <w:r>
-        <w:t>return</w:t>
-      </w:r>
-      <w:proofErr w:type="spellEnd"/>
-      <w:r>
-        <w:t xml:space="preserve"> "</w:t>
-      </w:r>
-      <w:proofErr w:type="spellStart"/>
-      <w:r>
-        <w:t>SwipeToLeft</w:t>
-      </w:r>
-      <w:proofErr w:type="spellEnd"/>
-      <w:r>
-        <w:t>";</w:t>
+        <w:t xml:space="preserve">                Console.WriteLine("SwipeToLeft:" + entries.Count());</w:t>
+      </w:r>
+    </w:p>
+    <w:p>
+      <w:pPr>
+        <w:pStyle w:val="Code"/>
+      </w:pPr>
+      <w:r>
+        <w:t xml:space="preserve">                // Points should go to the up direction</w:t>
+      </w:r>
+    </w:p>
+    <w:p>
+      <w:pPr>
+        <w:pStyle w:val="Code"/>
+      </w:pPr>
+      <w:r>
+        <w:t xml:space="preserve">                return "SwipeToLeft";</w:t>
       </w:r>
     </w:p>
     <w:p>
@@ -9355,23 +8272,7 @@
         <w:pStyle w:val="Code"/>
       </w:pPr>
       <w:r>
-        <w:t xml:space="preserve">            </w:t>
-      </w:r>
-      <w:proofErr w:type="spellStart"/>
-      <w:r>
-        <w:t>return</w:t>
-      </w:r>
-      <w:proofErr w:type="spellEnd"/>
-      <w:r>
-        <w:t xml:space="preserve"> </w:t>
-      </w:r>
-      <w:proofErr w:type="spellStart"/>
-      <w:r>
-        <w:t>null</w:t>
-      </w:r>
-      <w:proofErr w:type="spellEnd"/>
-      <w:r>
-        <w:t>;</w:t>
+        <w:t xml:space="preserve">            return null;</w:t>
       </w:r>
     </w:p>
     <w:p>
@@ -9410,7 +8311,7 @@
     </w:p>
     <w:p>
       <w:pPr>
-        <w:pStyle w:val="Heading1"/>
+        <w:pStyle w:val="1"/>
       </w:pPr>
       <w:bookmarkStart w:id="27" w:name="_Toc451102360"/>
       <w:r>
@@ -9435,7 +8336,7 @@
     </w:p>
     <w:p>
       <w:pPr>
-        <w:pStyle w:val="ListParagraph"/>
+        <w:pStyle w:val="a3"/>
         <w:numPr>
           <w:ilvl w:val="0"/>
           <w:numId w:val="45"/>
@@ -9460,7 +8361,7 @@
       <w:hyperlink r:id="rId15" w:history="1">
         <w:r>
           <w:rPr>
-            <w:rStyle w:val="Hyperlink"/>
+            <w:rStyle w:val="af1"/>
             <w:lang w:val="en-US"/>
           </w:rPr>
           <w:t>https://developer.microsoft.com/en-us/windows/kinect</w:t>
@@ -9469,7 +8370,7 @@
     </w:p>
     <w:p>
       <w:pPr>
-        <w:pStyle w:val="ListParagraph"/>
+        <w:pStyle w:val="a3"/>
         <w:numPr>
           <w:ilvl w:val="0"/>
           <w:numId w:val="45"/>
@@ -9546,7 +8447,7 @@
     </w:p>
     <w:p>
       <w:pPr>
-        <w:pStyle w:val="ListParagraph"/>
+        <w:pStyle w:val="a3"/>
         <w:numPr>
           <w:ilvl w:val="0"/>
           <w:numId w:val="45"/>
@@ -9578,7 +8479,7 @@
 </file>
 
 <file path=word/endnotes.xml><?xml version="1.0" encoding="utf-8"?>
-<w:endnotes xmlns:wpc="http://schemas.microsoft.com/office/word/2010/wordprocessingCanvas" xmlns:mc="http://schemas.openxmlformats.org/markup-compatibility/2006" xmlns:o="urn:schemas-microsoft-com:office:office" xmlns:r="http://schemas.openxmlformats.org/officeDocument/2006/relationships" xmlns:m="http://schemas.openxmlformats.org/officeDocument/2006/math" xmlns:v="urn:schemas-microsoft-com:vml" xmlns:wp14="http://schemas.microsoft.com/office/word/2010/wordprocessingDrawing" xmlns:wp="http://schemas.openxmlformats.org/drawingml/2006/wordprocessingDrawing" xmlns:w10="urn:schemas-microsoft-com:office:word" xmlns:w="http://schemas.openxmlformats.org/wordprocessingml/2006/main" xmlns:w14="http://schemas.microsoft.com/office/word/2010/wordml" xmlns:w15="http://schemas.microsoft.com/office/word/2012/wordml" xmlns:wpg="http://schemas.microsoft.com/office/word/2010/wordprocessingGroup" xmlns:wpi="http://schemas.microsoft.com/office/word/2010/wordprocessingInk" xmlns:wne="http://schemas.microsoft.com/office/word/2006/wordml" xmlns:wps="http://schemas.microsoft.com/office/word/2010/wordprocessingShape" mc:Ignorable="w14 w15 wp14">
+<w:endnotes xmlns:wpc="http://schemas.microsoft.com/office/word/2010/wordprocessingCanvas" xmlns:cx="http://schemas.microsoft.com/office/drawing/2014/chartex" xmlns:cx1="http://schemas.microsoft.com/office/drawing/2015/9/8/chartex" xmlns:cx2="http://schemas.microsoft.com/office/drawing/2015/10/21/chartex" xmlns:mc="http://schemas.openxmlformats.org/markup-compatibility/2006" xmlns:o="urn:schemas-microsoft-com:office:office" xmlns:r="http://schemas.openxmlformats.org/officeDocument/2006/relationships" xmlns:m="http://schemas.openxmlformats.org/officeDocument/2006/math" xmlns:v="urn:schemas-microsoft-com:vml" xmlns:wp14="http://schemas.microsoft.com/office/word/2010/wordprocessingDrawing" xmlns:wp="http://schemas.openxmlformats.org/drawingml/2006/wordprocessingDrawing" xmlns:w10="urn:schemas-microsoft-com:office:word" xmlns:w="http://schemas.openxmlformats.org/wordprocessingml/2006/main" xmlns:w14="http://schemas.microsoft.com/office/word/2010/wordml" xmlns:w15="http://schemas.microsoft.com/office/word/2012/wordml" xmlns:w16se="http://schemas.microsoft.com/office/word/2015/wordml/symex" xmlns:wpg="http://schemas.microsoft.com/office/word/2010/wordprocessingGroup" xmlns:wpi="http://schemas.microsoft.com/office/word/2010/wordprocessingInk" xmlns:wne="http://schemas.microsoft.com/office/word/2006/wordml" xmlns:wps="http://schemas.microsoft.com/office/word/2010/wordprocessingShape" mc:Ignorable="w14 w15 w16se wp14">
   <w:endnote w:type="separator" w:id="-1">
     <w:p>
       <w:pPr>
@@ -9603,7 +8504,7 @@
 </file>
 
 <file path=word/footnotes.xml><?xml version="1.0" encoding="utf-8"?>
-<w:footnotes xmlns:wpc="http://schemas.microsoft.com/office/word/2010/wordprocessingCanvas" xmlns:mc="http://schemas.openxmlformats.org/markup-compatibility/2006" xmlns:o="urn:schemas-microsoft-com:office:office" xmlns:r="http://schemas.openxmlformats.org/officeDocument/2006/relationships" xmlns:m="http://schemas.openxmlformats.org/officeDocument/2006/math" xmlns:v="urn:schemas-microsoft-com:vml" xmlns:wp14="http://schemas.microsoft.com/office/word/2010/wordprocessingDrawing" xmlns:wp="http://schemas.openxmlformats.org/drawingml/2006/wordprocessingDrawing" xmlns:w10="urn:schemas-microsoft-com:office:word" xmlns:w="http://schemas.openxmlformats.org/wordprocessingml/2006/main" xmlns:w14="http://schemas.microsoft.com/office/word/2010/wordml" xmlns:w15="http://schemas.microsoft.com/office/word/2012/wordml" xmlns:wpg="http://schemas.microsoft.com/office/word/2010/wordprocessingGroup" xmlns:wpi="http://schemas.microsoft.com/office/word/2010/wordprocessingInk" xmlns:wne="http://schemas.microsoft.com/office/word/2006/wordml" xmlns:wps="http://schemas.microsoft.com/office/word/2010/wordprocessingShape" mc:Ignorable="w14 w15 wp14">
+<w:footnotes xmlns:wpc="http://schemas.microsoft.com/office/word/2010/wordprocessingCanvas" xmlns:cx="http://schemas.microsoft.com/office/drawing/2014/chartex" xmlns:cx1="http://schemas.microsoft.com/office/drawing/2015/9/8/chartex" xmlns:cx2="http://schemas.microsoft.com/office/drawing/2015/10/21/chartex" xmlns:mc="http://schemas.openxmlformats.org/markup-compatibility/2006" xmlns:o="urn:schemas-microsoft-com:office:office" xmlns:r="http://schemas.openxmlformats.org/officeDocument/2006/relationships" xmlns:m="http://schemas.openxmlformats.org/officeDocument/2006/math" xmlns:v="urn:schemas-microsoft-com:vml" xmlns:wp14="http://schemas.microsoft.com/office/word/2010/wordprocessingDrawing" xmlns:wp="http://schemas.openxmlformats.org/drawingml/2006/wordprocessingDrawing" xmlns:w10="urn:schemas-microsoft-com:office:word" xmlns:w="http://schemas.openxmlformats.org/wordprocessingml/2006/main" xmlns:w14="http://schemas.microsoft.com/office/word/2010/wordml" xmlns:w15="http://schemas.microsoft.com/office/word/2012/wordml" xmlns:w16se="http://schemas.microsoft.com/office/word/2015/wordml/symex" xmlns:wpg="http://schemas.microsoft.com/office/word/2010/wordprocessingGroup" xmlns:wpi="http://schemas.microsoft.com/office/word/2010/wordprocessingInk" xmlns:wne="http://schemas.microsoft.com/office/word/2006/wordml" xmlns:wps="http://schemas.microsoft.com/office/word/2010/wordprocessingShape" mc:Ignorable="w14 w15 w16se wp14">
   <w:footnote w:type="separator" w:id="-1">
     <w:p>
       <w:pPr>
@@ -9628,10 +8529,10 @@
 </file>
 
 <file path=word/header1.xml><?xml version="1.0" encoding="utf-8"?>
-<w:hdr xmlns:wpc="http://schemas.microsoft.com/office/word/2010/wordprocessingCanvas" xmlns:mc="http://schemas.openxmlformats.org/markup-compatibility/2006" xmlns:o="urn:schemas-microsoft-com:office:office" xmlns:r="http://schemas.openxmlformats.org/officeDocument/2006/relationships" xmlns:m="http://schemas.openxmlformats.org/officeDocument/2006/math" xmlns:v="urn:schemas-microsoft-com:vml" xmlns:wp14="http://schemas.microsoft.com/office/word/2010/wordprocessingDrawing" xmlns:wp="http://schemas.openxmlformats.org/drawingml/2006/wordprocessingDrawing" xmlns:w10="urn:schemas-microsoft-com:office:word" xmlns:w="http://schemas.openxmlformats.org/wordprocessingml/2006/main" xmlns:w14="http://schemas.microsoft.com/office/word/2010/wordml" xmlns:w15="http://schemas.microsoft.com/office/word/2012/wordml" xmlns:wpg="http://schemas.microsoft.com/office/word/2010/wordprocessingGroup" xmlns:wpi="http://schemas.microsoft.com/office/word/2010/wordprocessingInk" xmlns:wne="http://schemas.microsoft.com/office/word/2006/wordml" xmlns:wps="http://schemas.microsoft.com/office/word/2010/wordprocessingShape" mc:Ignorable="w14 w15 wp14">
+<w:hdr xmlns:wpc="http://schemas.microsoft.com/office/word/2010/wordprocessingCanvas" xmlns:cx="http://schemas.microsoft.com/office/drawing/2014/chartex" xmlns:cx1="http://schemas.microsoft.com/office/drawing/2015/9/8/chartex" xmlns:cx2="http://schemas.microsoft.com/office/drawing/2015/10/21/chartex" xmlns:mc="http://schemas.openxmlformats.org/markup-compatibility/2006" xmlns:o="urn:schemas-microsoft-com:office:office" xmlns:r="http://schemas.openxmlformats.org/officeDocument/2006/relationships" xmlns:m="http://schemas.openxmlformats.org/officeDocument/2006/math" xmlns:v="urn:schemas-microsoft-com:vml" xmlns:wp14="http://schemas.microsoft.com/office/word/2010/wordprocessingDrawing" xmlns:wp="http://schemas.openxmlformats.org/drawingml/2006/wordprocessingDrawing" xmlns:w10="urn:schemas-microsoft-com:office:word" xmlns:w="http://schemas.openxmlformats.org/wordprocessingml/2006/main" xmlns:w14="http://schemas.microsoft.com/office/word/2010/wordml" xmlns:w15="http://schemas.microsoft.com/office/word/2012/wordml" xmlns:w16se="http://schemas.microsoft.com/office/word/2015/wordml/symex" xmlns:wpg="http://schemas.microsoft.com/office/word/2010/wordprocessingGroup" xmlns:wpi="http://schemas.microsoft.com/office/word/2010/wordprocessingInk" xmlns:wne="http://schemas.microsoft.com/office/word/2006/wordml" xmlns:wps="http://schemas.microsoft.com/office/word/2010/wordprocessingShape" mc:Ignorable="w14 w15 w16se wp14">
   <w:p>
     <w:pPr>
-      <w:pStyle w:val="Header"/>
+      <w:pStyle w:val="afc"/>
       <w:jc w:val="right"/>
     </w:pPr>
     <w:r>
@@ -9648,7 +8549,7 @@
         <w:noProof/>
         <w:lang w:val="ru-RU"/>
       </w:rPr>
-      <w:t>4</w:t>
+      <w:t>20</w:t>
     </w:r>
     <w:r>
       <w:fldChar w:fldCharType="end"/>
@@ -9658,7 +8559,7 @@
 </file>
 
 <file path=word/numbering.xml><?xml version="1.0" encoding="utf-8"?>
-<w:numbering xmlns:wpc="http://schemas.microsoft.com/office/word/2010/wordprocessingCanvas" xmlns:mc="http://schemas.openxmlformats.org/markup-compatibility/2006" xmlns:o="urn:schemas-microsoft-com:office:office" xmlns:r="http://schemas.openxmlformats.org/officeDocument/2006/relationships" xmlns:m="http://schemas.openxmlformats.org/officeDocument/2006/math" xmlns:v="urn:schemas-microsoft-com:vml" xmlns:wp14="http://schemas.microsoft.com/office/word/2010/wordprocessingDrawing" xmlns:wp="http://schemas.openxmlformats.org/drawingml/2006/wordprocessingDrawing" xmlns:w10="urn:schemas-microsoft-com:office:word" xmlns:w="http://schemas.openxmlformats.org/wordprocessingml/2006/main" xmlns:w14="http://schemas.microsoft.com/office/word/2010/wordml" xmlns:w15="http://schemas.microsoft.com/office/word/2012/wordml" xmlns:wpg="http://schemas.microsoft.com/office/word/2010/wordprocessingGroup" xmlns:wpi="http://schemas.microsoft.com/office/word/2010/wordprocessingInk" xmlns:wne="http://schemas.microsoft.com/office/word/2006/wordml" xmlns:wps="http://schemas.microsoft.com/office/word/2010/wordprocessingShape" mc:Ignorable="w14 w15 wp14">
+<w:numbering xmlns:wpc="http://schemas.microsoft.com/office/word/2010/wordprocessingCanvas" xmlns:cx="http://schemas.microsoft.com/office/drawing/2014/chartex" xmlns:cx1="http://schemas.microsoft.com/office/drawing/2015/9/8/chartex" xmlns:cx2="http://schemas.microsoft.com/office/drawing/2015/10/21/chartex" xmlns:mc="http://schemas.openxmlformats.org/markup-compatibility/2006" xmlns:o="urn:schemas-microsoft-com:office:office" xmlns:r="http://schemas.openxmlformats.org/officeDocument/2006/relationships" xmlns:m="http://schemas.openxmlformats.org/officeDocument/2006/math" xmlns:v="urn:schemas-microsoft-com:vml" xmlns:wp14="http://schemas.microsoft.com/office/word/2010/wordprocessingDrawing" xmlns:wp="http://schemas.openxmlformats.org/drawingml/2006/wordprocessingDrawing" xmlns:w10="urn:schemas-microsoft-com:office:word" xmlns:w="http://schemas.openxmlformats.org/wordprocessingml/2006/main" xmlns:w14="http://schemas.microsoft.com/office/word/2010/wordml" xmlns:w15="http://schemas.microsoft.com/office/word/2012/wordml" xmlns:w16se="http://schemas.microsoft.com/office/word/2015/wordml/symex" xmlns:wpg="http://schemas.microsoft.com/office/word/2010/wordprocessingGroup" xmlns:wpi="http://schemas.microsoft.com/office/word/2010/wordprocessingInk" xmlns:wne="http://schemas.microsoft.com/office/word/2006/wordml" xmlns:wps="http://schemas.microsoft.com/office/word/2010/wordprocessingShape" mc:Ignorable="w14 w15 w16se wp14">
   <w:abstractNum w:abstractNumId="0" w15:restartNumberingAfterBreak="0">
     <w:nsid w:val="01A547B1"/>
     <w:multiLevelType w:val="hybridMultilevel"/>
@@ -15101,7 +14002,7 @@
 </file>
 
 <file path=word/styles.xml><?xml version="1.0" encoding="utf-8"?>
-<w:styles xmlns:mc="http://schemas.openxmlformats.org/markup-compatibility/2006" xmlns:r="http://schemas.openxmlformats.org/officeDocument/2006/relationships" xmlns:w="http://schemas.openxmlformats.org/wordprocessingml/2006/main" xmlns:w14="http://schemas.microsoft.com/office/word/2010/wordml" xmlns:w15="http://schemas.microsoft.com/office/word/2012/wordml" mc:Ignorable="w14 w15">
+<w:styles xmlns:mc="http://schemas.openxmlformats.org/markup-compatibility/2006" xmlns:r="http://schemas.openxmlformats.org/officeDocument/2006/relationships" xmlns:w="http://schemas.openxmlformats.org/wordprocessingml/2006/main" xmlns:w14="http://schemas.microsoft.com/office/word/2010/wordml" xmlns:w15="http://schemas.microsoft.com/office/word/2012/wordml" xmlns:w16se="http://schemas.microsoft.com/office/word/2015/wordml/symex" mc:Ignorable="w14 w15 w16se">
   <w:docDefaults>
     <w:rPrDefault>
       <w:rPr>
@@ -15111,7 +14012,7 @@
     </w:rPrDefault>
     <w:pPrDefault/>
   </w:docDefaults>
-  <w:latentStyles w:defLockedState="0" w:defUIPriority="99" w:defSemiHidden="0" w:defUnhideWhenUsed="0" w:defQFormat="0" w:count="371">
+  <w:latentStyles w:defLockedState="0" w:defUIPriority="99" w:defSemiHidden="0" w:defUnhideWhenUsed="0" w:defQFormat="0" w:count="372">
     <w:lsdException w:name="Normal" w:uiPriority="0" w:qFormat="1"/>
     <w:lsdException w:name="heading 1" w:uiPriority="0" w:qFormat="1"/>
     <w:lsdException w:name="heading 2" w:uiPriority="0" w:qFormat="1"/>
@@ -15217,7 +14118,6 @@
     <w:lsdException w:name="HTML Sample" w:semiHidden="1" w:unhideWhenUsed="1"/>
     <w:lsdException w:name="HTML Typewriter" w:semiHidden="1" w:unhideWhenUsed="1"/>
     <w:lsdException w:name="HTML Variable" w:semiHidden="1" w:unhideWhenUsed="1"/>
-    <w:lsdException w:name="Normal Table" w:semiHidden="1" w:unhideWhenUsed="1"/>
     <w:lsdException w:name="annotation subject" w:semiHidden="1" w:uiPriority="0" w:unhideWhenUsed="1"/>
     <w:lsdException w:name="No List" w:semiHidden="1" w:unhideWhenUsed="1"/>
     <w:lsdException w:name="Outline List 1" w:semiHidden="1" w:unhideWhenUsed="1"/>
@@ -15264,10 +14164,9 @@
     <w:lsdException w:name="Table Subtle 2" w:semiHidden="1" w:unhideWhenUsed="1"/>
     <w:lsdException w:name="Table Web 1" w:semiHidden="1" w:unhideWhenUsed="1"/>
     <w:lsdException w:name="Table Web 2" w:semiHidden="1" w:unhideWhenUsed="1"/>
-    <w:lsdException w:name="Table Web 3" w:semiHidden="1" w:uiPriority="0" w:unhideWhenUsed="1"/>
+    <w:lsdException w:name="Table Web 3" w:uiPriority="0"/>
     <w:lsdException w:name="Balloon Text" w:semiHidden="1" w:uiPriority="0" w:unhideWhenUsed="1"/>
     <w:lsdException w:name="Table Grid" w:uiPriority="0"/>
-    <w:lsdException w:name="Table Theme" w:semiHidden="1" w:unhideWhenUsed="1"/>
     <w:lsdException w:name="Placeholder Text" w:semiHidden="1"/>
     <w:lsdException w:name="No Spacing" w:uiPriority="1" w:qFormat="1"/>
     <w:lsdException w:name="Light Shading" w:uiPriority="60"/>
@@ -15378,7 +14277,7 @@
     <w:lsdException w:name="Intense Reference" w:uiPriority="32" w:qFormat="1"/>
     <w:lsdException w:name="Book Title" w:uiPriority="33" w:qFormat="1"/>
     <w:lsdException w:name="Bibliography" w:semiHidden="1" w:uiPriority="37" w:unhideWhenUsed="1"/>
-    <w:lsdException w:name="TOC Heading" w:uiPriority="39" w:qFormat="1"/>
+    <w:lsdException w:name="TOC Heading" w:semiHidden="1" w:uiPriority="39" w:unhideWhenUsed="1" w:qFormat="1"/>
     <w:lsdException w:name="Plain Table 1" w:uiPriority="41"/>
     <w:lsdException w:name="Plain Table 2" w:uiPriority="42"/>
     <w:lsdException w:name="Plain Table 3" w:uiPriority="43"/>
@@ -15483,8 +14382,9 @@
     <w:lsdException w:name="List Table 5 Dark Accent 6" w:uiPriority="50"/>
     <w:lsdException w:name="List Table 6 Colorful Accent 6" w:uiPriority="51"/>
     <w:lsdException w:name="List Table 7 Colorful Accent 6" w:uiPriority="52"/>
+    <w:lsdException w:name="Mention" w:semiHidden="1" w:unhideWhenUsed="1"/>
   </w:latentStyles>
-  <w:style w:type="paragraph" w:default="1" w:styleId="Normal">
+  <w:style w:type="paragraph" w:default="1" w:styleId="a">
     <w:name w:val="Normal"/>
     <w:qFormat/>
     <w:rsid w:val="0014387D"/>
@@ -15500,11 +14400,11 @@
       <w:lang w:val="uk-UA"/>
     </w:rPr>
   </w:style>
-  <w:style w:type="paragraph" w:styleId="Heading1">
+  <w:style w:type="paragraph" w:styleId="1">
     <w:name w:val="heading 1"/>
-    <w:basedOn w:val="Normal"/>
-    <w:next w:val="Normal"/>
-    <w:link w:val="Heading1Char"/>
+    <w:basedOn w:val="a"/>
+    <w:next w:val="a"/>
+    <w:link w:val="10"/>
     <w:qFormat/>
     <w:rsid w:val="00547D4B"/>
     <w:pPr>
@@ -15525,11 +14425,11 @@
       <w:lang w:eastAsia="uk-UA"/>
     </w:rPr>
   </w:style>
-  <w:style w:type="paragraph" w:styleId="Heading2">
+  <w:style w:type="paragraph" w:styleId="2">
     <w:name w:val="heading 2"/>
-    <w:basedOn w:val="Normal"/>
-    <w:next w:val="Normal"/>
-    <w:link w:val="Heading2Char"/>
+    <w:basedOn w:val="a"/>
+    <w:next w:val="a"/>
+    <w:link w:val="20"/>
     <w:qFormat/>
     <w:rsid w:val="00A77703"/>
     <w:pPr>
@@ -15549,11 +14449,11 @@
       <w:lang w:eastAsia="uk-UA"/>
     </w:rPr>
   </w:style>
-  <w:style w:type="paragraph" w:styleId="Heading3">
+  <w:style w:type="paragraph" w:styleId="3">
     <w:name w:val="heading 3"/>
-    <w:basedOn w:val="Normal"/>
-    <w:next w:val="Normal"/>
-    <w:link w:val="Heading3Char"/>
+    <w:basedOn w:val="a"/>
+    <w:next w:val="a"/>
+    <w:link w:val="30"/>
     <w:qFormat/>
     <w:rsid w:val="00305905"/>
     <w:pPr>
@@ -15573,11 +14473,11 @@
       <w:lang w:eastAsia="uk-UA"/>
     </w:rPr>
   </w:style>
-  <w:style w:type="paragraph" w:styleId="Heading4">
+  <w:style w:type="paragraph" w:styleId="4">
     <w:name w:val="heading 4"/>
-    <w:basedOn w:val="Normal"/>
-    <w:next w:val="Normal"/>
-    <w:link w:val="Heading4Char"/>
+    <w:basedOn w:val="a"/>
+    <w:next w:val="a"/>
+    <w:link w:val="40"/>
     <w:unhideWhenUsed/>
     <w:qFormat/>
     <w:rsid w:val="00177FA7"/>
@@ -15595,11 +14495,11 @@
       <w:lang w:eastAsia="uk-UA"/>
     </w:rPr>
   </w:style>
-  <w:style w:type="paragraph" w:styleId="Heading5">
+  <w:style w:type="paragraph" w:styleId="5">
     <w:name w:val="heading 5"/>
-    <w:basedOn w:val="Normal"/>
-    <w:next w:val="Normal"/>
-    <w:link w:val="Heading5Char"/>
+    <w:basedOn w:val="a"/>
+    <w:next w:val="a"/>
+    <w:link w:val="50"/>
     <w:unhideWhenUsed/>
     <w:qFormat/>
     <w:rsid w:val="003717EF"/>
@@ -15617,11 +14517,11 @@
       <w:szCs w:val="26"/>
     </w:rPr>
   </w:style>
-  <w:style w:type="paragraph" w:styleId="Heading6">
+  <w:style w:type="paragraph" w:styleId="6">
     <w:name w:val="heading 6"/>
-    <w:basedOn w:val="Normal"/>
-    <w:next w:val="Normal"/>
-    <w:link w:val="Heading6Char"/>
+    <w:basedOn w:val="a"/>
+    <w:next w:val="a"/>
+    <w:link w:val="60"/>
     <w:unhideWhenUsed/>
     <w:qFormat/>
     <w:rsid w:val="00177FA7"/>
@@ -15638,11 +14538,11 @@
       <w:lang w:eastAsia="uk-UA"/>
     </w:rPr>
   </w:style>
-  <w:style w:type="paragraph" w:styleId="Heading7">
+  <w:style w:type="paragraph" w:styleId="7">
     <w:name w:val="heading 7"/>
-    <w:basedOn w:val="Normal"/>
-    <w:next w:val="Normal"/>
-    <w:link w:val="Heading7Char"/>
+    <w:basedOn w:val="a"/>
+    <w:next w:val="a"/>
+    <w:link w:val="70"/>
     <w:uiPriority w:val="9"/>
     <w:unhideWhenUsed/>
     <w:qFormat/>
@@ -15659,11 +14559,11 @@
       <w:lang w:eastAsia="uk-UA"/>
     </w:rPr>
   </w:style>
-  <w:style w:type="paragraph" w:styleId="Heading8">
+  <w:style w:type="paragraph" w:styleId="8">
     <w:name w:val="heading 8"/>
-    <w:basedOn w:val="Normal"/>
-    <w:next w:val="Normal"/>
-    <w:link w:val="Heading8Char"/>
+    <w:basedOn w:val="a"/>
+    <w:next w:val="a"/>
+    <w:link w:val="80"/>
     <w:uiPriority w:val="9"/>
     <w:unhideWhenUsed/>
     <w:qFormat/>
@@ -15682,11 +14582,11 @@
       <w:lang w:eastAsia="uk-UA"/>
     </w:rPr>
   </w:style>
-  <w:style w:type="paragraph" w:styleId="Heading9">
+  <w:style w:type="paragraph" w:styleId="9">
     <w:name w:val="heading 9"/>
-    <w:basedOn w:val="Normal"/>
-    <w:next w:val="Normal"/>
-    <w:link w:val="Heading9Char"/>
+    <w:basedOn w:val="a"/>
+    <w:next w:val="a"/>
+    <w:link w:val="90"/>
     <w:uiPriority w:val="9"/>
     <w:unhideWhenUsed/>
     <w:qFormat/>
@@ -15702,13 +14602,13 @@
       <w:lang w:eastAsia="uk-UA"/>
     </w:rPr>
   </w:style>
-  <w:style w:type="character" w:default="1" w:styleId="DefaultParagraphFont">
+  <w:style w:type="character" w:default="1" w:styleId="a0">
     <w:name w:val="Default Paragraph Font"/>
     <w:uiPriority w:val="1"/>
     <w:semiHidden/>
     <w:unhideWhenUsed/>
   </w:style>
-  <w:style w:type="table" w:default="1" w:styleId="TableNormal">
+  <w:style w:type="table" w:default="1" w:styleId="a1">
     <w:name w:val="Normal Table"/>
     <w:uiPriority w:val="99"/>
     <w:semiHidden/>
@@ -15723,15 +14623,15 @@
       </w:tblCellMar>
     </w:tblPr>
   </w:style>
-  <w:style w:type="numbering" w:default="1" w:styleId="NoList">
+  <w:style w:type="numbering" w:default="1" w:styleId="a2">
     <w:name w:val="No List"/>
     <w:uiPriority w:val="99"/>
     <w:semiHidden/>
     <w:unhideWhenUsed/>
   </w:style>
-  <w:style w:type="character" w:customStyle="1" w:styleId="Heading1Char">
-    <w:name w:val="Heading 1 Char"/>
-    <w:link w:val="Heading1"/>
+  <w:style w:type="character" w:customStyle="1" w:styleId="10">
+    <w:name w:val="Заголовок 1 Знак"/>
+    <w:link w:val="1"/>
     <w:rsid w:val="00547D4B"/>
     <w:rPr>
       <w:rFonts w:ascii="Times New Roman" w:eastAsia="Times New Roman" w:hAnsi="Times New Roman"/>
@@ -15743,9 +14643,9 @@
       <w:lang w:val="uk-UA" w:eastAsia="uk-UA"/>
     </w:rPr>
   </w:style>
-  <w:style w:type="paragraph" w:styleId="ListParagraph">
+  <w:style w:type="paragraph" w:styleId="a3">
     <w:name w:val="List Paragraph"/>
-    <w:basedOn w:val="Normal"/>
+    <w:basedOn w:val="a"/>
     <w:uiPriority w:val="34"/>
     <w:qFormat/>
     <w:rsid w:val="006B2B48"/>
@@ -15754,10 +14654,10 @@
       <w:contextualSpacing/>
     </w:pPr>
   </w:style>
-  <w:style w:type="paragraph" w:customStyle="1" w:styleId="a">
+  <w:style w:type="paragraph" w:customStyle="1" w:styleId="a4">
     <w:name w:val="ЗАГОЛОВОК ОСНОВНОГО РОЗДІЛУ"/>
-    <w:basedOn w:val="Heading1"/>
-    <w:link w:val="a0"/>
+    <w:basedOn w:val="1"/>
+    <w:link w:val="a5"/>
     <w:rsid w:val="00504BE4"/>
     <w:pPr>
       <w:spacing w:before="0"/>
@@ -15766,9 +14666,9 @@
       <w:sz w:val="52"/>
     </w:rPr>
   </w:style>
-  <w:style w:type="character" w:customStyle="1" w:styleId="Heading2Char">
-    <w:name w:val="Heading 2 Char"/>
-    <w:link w:val="Heading2"/>
+  <w:style w:type="character" w:customStyle="1" w:styleId="20">
+    <w:name w:val="Заголовок 2 Знак"/>
+    <w:link w:val="2"/>
     <w:rsid w:val="00964786"/>
     <w:rPr>
       <w:rFonts w:ascii="Cambria" w:eastAsia="Times New Roman" w:hAnsi="Cambria"/>
@@ -15779,9 +14679,9 @@
       <w:szCs w:val="26"/>
     </w:rPr>
   </w:style>
-  <w:style w:type="character" w:customStyle="1" w:styleId="a0">
+  <w:style w:type="character" w:customStyle="1" w:styleId="a5">
     <w:name w:val="ЗАГОЛОВОК ОСНОВНОГО РОЗДІЛУ Знак"/>
-    <w:link w:val="a"/>
+    <w:link w:val="a4"/>
     <w:rsid w:val="00504BE4"/>
     <w:rPr>
       <w:rFonts w:ascii="Times New Roman" w:eastAsia="Times New Roman" w:hAnsi="Times New Roman"/>
@@ -15792,10 +14692,10 @@
       <w:szCs w:val="28"/>
     </w:rPr>
   </w:style>
-  <w:style w:type="paragraph" w:customStyle="1" w:styleId="a1">
+  <w:style w:type="paragraph" w:customStyle="1" w:styleId="a6">
     <w:name w:val="ОСНОВНИЙ ЗАГОЛОВОК"/>
-    <w:basedOn w:val="a"/>
-    <w:link w:val="a2"/>
+    <w:basedOn w:val="a4"/>
+    <w:link w:val="a7"/>
     <w:rsid w:val="00B12E10"/>
     <w:rPr>
       <w:rFonts w:cs="Arial"/>
@@ -15803,19 +14703,19 @@
       <w:sz w:val="32"/>
     </w:rPr>
   </w:style>
-  <w:style w:type="paragraph" w:customStyle="1" w:styleId="a3">
+  <w:style w:type="paragraph" w:customStyle="1" w:styleId="a8">
     <w:name w:val="ПІДЗАГОЛОВОК"/>
-    <w:basedOn w:val="Heading2"/>
-    <w:link w:val="a4"/>
+    <w:basedOn w:val="2"/>
+    <w:link w:val="a9"/>
     <w:rsid w:val="000D6620"/>
     <w:rPr>
       <w:rFonts w:ascii="Times New Roman" w:hAnsi="Times New Roman" w:cs="Arial"/>
       <w:color w:val="auto"/>
     </w:rPr>
   </w:style>
-  <w:style w:type="character" w:customStyle="1" w:styleId="a2">
+  <w:style w:type="character" w:customStyle="1" w:styleId="a7">
     <w:name w:val="ОСНОВНИЙ ЗАГОЛОВОК Знак"/>
-    <w:link w:val="a1"/>
+    <w:link w:val="a6"/>
     <w:rsid w:val="00B12E10"/>
     <w:rPr>
       <w:rFonts w:ascii="Times New Roman" w:eastAsia="Times New Roman" w:hAnsi="Times New Roman" w:cs="Arial"/>
@@ -15825,11 +14725,11 @@
       <w:szCs w:val="28"/>
     </w:rPr>
   </w:style>
-  <w:style w:type="paragraph" w:styleId="Subtitle">
+  <w:style w:type="paragraph" w:styleId="aa">
     <w:name w:val="Subtitle"/>
-    <w:basedOn w:val="Normal"/>
-    <w:next w:val="Normal"/>
-    <w:link w:val="SubtitleChar"/>
+    <w:basedOn w:val="a"/>
+    <w:next w:val="a"/>
+    <w:link w:val="ab"/>
     <w:qFormat/>
     <w:rsid w:val="006B2B48"/>
     <w:pPr>
@@ -15849,9 +14749,9 @@
       <w:lang w:eastAsia="uk-UA"/>
     </w:rPr>
   </w:style>
-  <w:style w:type="character" w:customStyle="1" w:styleId="a4">
+  <w:style w:type="character" w:customStyle="1" w:styleId="a9">
     <w:name w:val="ПІДЗАГОЛОВОК Знак"/>
-    <w:link w:val="a3"/>
+    <w:link w:val="a8"/>
     <w:rsid w:val="000D6620"/>
     <w:rPr>
       <w:rFonts w:ascii="Times New Roman" w:eastAsia="Times New Roman" w:hAnsi="Times New Roman" w:cs="Arial"/>
@@ -15861,9 +14761,9 @@
       <w:szCs w:val="26"/>
     </w:rPr>
   </w:style>
-  <w:style w:type="character" w:customStyle="1" w:styleId="SubtitleChar">
-    <w:name w:val="Subtitle Char"/>
-    <w:link w:val="Subtitle"/>
+  <w:style w:type="character" w:customStyle="1" w:styleId="ab">
+    <w:name w:val="Підзаголовок Знак"/>
+    <w:link w:val="aa"/>
     <w:uiPriority w:val="11"/>
     <w:rsid w:val="006B2B48"/>
     <w:rPr>
@@ -15876,9 +14776,9 @@
       <w:szCs w:val="24"/>
     </w:rPr>
   </w:style>
-  <w:style w:type="character" w:customStyle="1" w:styleId="Heading3Char">
-    <w:name w:val="Heading 3 Char"/>
-    <w:link w:val="Heading3"/>
+  <w:style w:type="character" w:customStyle="1" w:styleId="30">
+    <w:name w:val="Заголовок 3 Знак"/>
+    <w:link w:val="3"/>
     <w:rsid w:val="009F0D86"/>
     <w:rPr>
       <w:rFonts w:ascii="Times New Roman" w:eastAsia="Times New Roman" w:hAnsi="Times New Roman"/>
@@ -15888,7 +14788,7 @@
       <w:sz w:val="28"/>
     </w:rPr>
   </w:style>
-  <w:style w:type="paragraph" w:styleId="NoSpacing">
+  <w:style w:type="paragraph" w:styleId="ac">
     <w:name w:val="No Spacing"/>
     <w:uiPriority w:val="1"/>
     <w:qFormat/>
@@ -15899,9 +14799,9 @@
       <w:lang w:val="uk-UA"/>
     </w:rPr>
   </w:style>
-  <w:style w:type="table" w:styleId="TableGrid">
+  <w:style w:type="table" w:styleId="ad">
     <w:name w:val="Table Grid"/>
-    <w:basedOn w:val="TableNormal"/>
+    <w:basedOn w:val="a1"/>
     <w:rsid w:val="008A1C72"/>
     <w:tblPr>
       <w:tblBorders>
@@ -15914,7 +14814,7 @@
       </w:tblBorders>
     </w:tblPr>
   </w:style>
-  <w:style w:type="character" w:styleId="BookTitle">
+  <w:style w:type="character" w:styleId="ae">
     <w:name w:val="Book Title"/>
     <w:uiPriority w:val="33"/>
     <w:qFormat/>
@@ -15926,10 +14826,10 @@
       <w:spacing w:val="5"/>
     </w:rPr>
   </w:style>
-  <w:style w:type="paragraph" w:customStyle="1" w:styleId="a5">
+  <w:style w:type="paragraph" w:customStyle="1" w:styleId="af">
     <w:name w:val="ПРОСТО ТЕКСТ"/>
-    <w:basedOn w:val="Normal"/>
-    <w:link w:val="a6"/>
+    <w:basedOn w:val="a"/>
+    <w:link w:val="af0"/>
     <w:rsid w:val="00FD64DF"/>
     <w:rPr>
       <w:rFonts w:cs="Arial"/>
@@ -15937,7 +14837,7 @@
       <w:szCs w:val="28"/>
     </w:rPr>
   </w:style>
-  <w:style w:type="character" w:styleId="Hyperlink">
+  <w:style w:type="character" w:styleId="af1">
     <w:name w:val="Hyperlink"/>
     <w:uiPriority w:val="99"/>
     <w:unhideWhenUsed/>
@@ -15949,9 +14849,9 @@
       <w:u w:val="single"/>
     </w:rPr>
   </w:style>
-  <w:style w:type="character" w:customStyle="1" w:styleId="a6">
+  <w:style w:type="character" w:customStyle="1" w:styleId="af0">
     <w:name w:val="ПРОСТО ТЕКСТ Знак"/>
-    <w:link w:val="a5"/>
+    <w:link w:val="af"/>
     <w:rsid w:val="00FD64DF"/>
     <w:rPr>
       <w:rFonts w:eastAsia="Calibri" w:cs="Arial"/>
@@ -15961,18 +14861,18 @@
       <w:lang w:val="uk-UA" w:eastAsia="en-US" w:bidi="ar-SA"/>
     </w:rPr>
   </w:style>
-  <w:style w:type="paragraph" w:customStyle="1" w:styleId="a7">
+  <w:style w:type="paragraph" w:customStyle="1" w:styleId="af2">
     <w:name w:val="ПІДПІДзаголовок"/>
-    <w:basedOn w:val="a5"/>
-    <w:link w:val="a8"/>
+    <w:basedOn w:val="af"/>
+    <w:link w:val="af3"/>
     <w:rsid w:val="004A54E0"/>
     <w:rPr>
       <w:b/>
     </w:rPr>
   </w:style>
-  <w:style w:type="table" w:styleId="LightList">
+  <w:style w:type="table" w:styleId="af4">
     <w:name w:val="Light List"/>
-    <w:basedOn w:val="TableNormal"/>
+    <w:basedOn w:val="a1"/>
     <w:uiPriority w:val="61"/>
     <w:rsid w:val="00DB5BF4"/>
     <w:tblPr>
@@ -16052,9 +14952,9 @@
       </w:tcPr>
     </w:tblStylePr>
   </w:style>
-  <w:style w:type="character" w:customStyle="1" w:styleId="a8">
+  <w:style w:type="character" w:customStyle="1" w:styleId="af3">
     <w:name w:val="ПІДПІДзаголовок Знак"/>
-    <w:link w:val="a7"/>
+    <w:link w:val="af2"/>
     <w:rsid w:val="004A54E0"/>
     <w:rPr>
       <w:rFonts w:ascii="Arial" w:hAnsi="Arial" w:cs="Arial"/>
@@ -16065,9 +14965,9 @@
       <w:lang w:eastAsia="en-US"/>
     </w:rPr>
   </w:style>
-  <w:style w:type="table" w:styleId="MediumShading1">
+  <w:style w:type="table" w:styleId="11">
     <w:name w:val="Medium Shading 1"/>
-    <w:basedOn w:val="TableNormal"/>
+    <w:basedOn w:val="a1"/>
     <w:uiPriority w:val="63"/>
     <w:rsid w:val="00A26991"/>
     <w:tblPr>
@@ -16161,10 +15061,10 @@
       </w:tcPr>
     </w:tblStylePr>
   </w:style>
-  <w:style w:type="paragraph" w:customStyle="1" w:styleId="a9">
+  <w:style w:type="paragraph" w:customStyle="1" w:styleId="af5">
     <w:name w:val="КОД"/>
-    <w:basedOn w:val="a5"/>
-    <w:link w:val="aa"/>
+    <w:basedOn w:val="af"/>
+    <w:link w:val="af6"/>
     <w:qFormat/>
     <w:rsid w:val="007E5EDF"/>
     <w:rPr>
@@ -16172,9 +15072,9 @@
       <w:sz w:val="18"/>
     </w:rPr>
   </w:style>
-  <w:style w:type="table" w:styleId="LightShading">
+  <w:style w:type="table" w:styleId="af7">
     <w:name w:val="Light Shading"/>
-    <w:basedOn w:val="TableNormal"/>
+    <w:basedOn w:val="a1"/>
     <w:uiPriority w:val="60"/>
     <w:rsid w:val="0054657E"/>
     <w:rPr>
@@ -16265,9 +15165,9 @@
       </w:tcPr>
     </w:tblStylePr>
   </w:style>
-  <w:style w:type="character" w:customStyle="1" w:styleId="aa">
+  <w:style w:type="character" w:customStyle="1" w:styleId="af6">
     <w:name w:val="КОД Знак"/>
-    <w:link w:val="a9"/>
+    <w:link w:val="af5"/>
     <w:rsid w:val="007E5EDF"/>
     <w:rPr>
       <w:rFonts w:ascii="Courier New" w:hAnsi="Courier New" w:cs="Courier New"/>
@@ -16277,9 +15177,9 @@
       <w:lang w:eastAsia="en-US"/>
     </w:rPr>
   </w:style>
-  <w:style w:type="table" w:styleId="LightShading-Accent1">
+  <w:style w:type="table" w:styleId="12">
     <w:name w:val="Light Shading Accent 1"/>
-    <w:basedOn w:val="TableNormal"/>
+    <w:basedOn w:val="a1"/>
     <w:uiPriority w:val="60"/>
     <w:rsid w:val="0054657E"/>
     <w:rPr>
@@ -16370,10 +15270,10 @@
       </w:tcPr>
     </w:tblStylePr>
   </w:style>
-  <w:style w:type="paragraph" w:styleId="TOCHeading">
+  <w:style w:type="paragraph" w:styleId="af8">
     <w:name w:val="TOC Heading"/>
-    <w:basedOn w:val="Heading1"/>
-    <w:next w:val="Normal"/>
+    <w:basedOn w:val="1"/>
+    <w:next w:val="a"/>
     <w:uiPriority w:val="39"/>
     <w:qFormat/>
     <w:rsid w:val="003766F3"/>
@@ -16385,19 +15285,19 @@
       <w:color w:val="365F91"/>
     </w:rPr>
   </w:style>
-  <w:style w:type="paragraph" w:styleId="TOC1">
+  <w:style w:type="paragraph" w:styleId="13">
     <w:name w:val="toc 1"/>
-    <w:basedOn w:val="Normal"/>
-    <w:next w:val="Normal"/>
+    <w:basedOn w:val="a"/>
+    <w:next w:val="a"/>
     <w:autoRedefine/>
     <w:uiPriority w:val="39"/>
     <w:unhideWhenUsed/>
     <w:rsid w:val="003766F3"/>
   </w:style>
-  <w:style w:type="paragraph" w:styleId="TOC2">
+  <w:style w:type="paragraph" w:styleId="21">
     <w:name w:val="toc 2"/>
-    <w:basedOn w:val="Normal"/>
-    <w:next w:val="Normal"/>
+    <w:basedOn w:val="a"/>
+    <w:next w:val="a"/>
     <w:autoRedefine/>
     <w:uiPriority w:val="39"/>
     <w:unhideWhenUsed/>
@@ -16406,11 +15306,11 @@
       <w:ind w:left="220"/>
     </w:pPr>
   </w:style>
-  <w:style w:type="paragraph" w:styleId="Caption">
+  <w:style w:type="paragraph" w:styleId="af9">
     <w:name w:val="caption"/>
     <w:aliases w:val="Caption Char"/>
-    <w:basedOn w:val="Normal"/>
-    <w:next w:val="Normal"/>
+    <w:basedOn w:val="a"/>
+    <w:next w:val="a"/>
     <w:qFormat/>
     <w:rsid w:val="00995BD7"/>
     <w:pPr>
@@ -16423,27 +15323,27 @@
   </w:style>
   <w:style w:type="paragraph" w:customStyle="1" w:styleId="125">
     <w:name w:val="Стиль ПРОСТО ТЕКСТ + Первая строка:  125 см"/>
-    <w:basedOn w:val="a5"/>
+    <w:basedOn w:val="af"/>
     <w:rsid w:val="00FD64DF"/>
     <w:rPr>
       <w:rFonts w:eastAsia="Times New Roman" w:cs="Times New Roman"/>
       <w:szCs w:val="20"/>
     </w:rPr>
   </w:style>
-  <w:style w:type="paragraph" w:customStyle="1" w:styleId="ab">
+  <w:style w:type="paragraph" w:customStyle="1" w:styleId="afa">
     <w:name w:val="Рис"/>
-    <w:basedOn w:val="Caption"/>
-    <w:link w:val="ac"/>
+    <w:basedOn w:val="af9"/>
+    <w:link w:val="afb"/>
     <w:qFormat/>
     <w:rsid w:val="00964786"/>
     <w:pPr>
       <w:ind w:firstLine="0"/>
     </w:pPr>
   </w:style>
-  <w:style w:type="paragraph" w:customStyle="1" w:styleId="1">
+  <w:style w:type="paragraph" w:customStyle="1" w:styleId="14">
     <w:name w:val="Заг 1_не_зміст"/>
-    <w:basedOn w:val="Normal"/>
-    <w:next w:val="Normal"/>
+    <w:basedOn w:val="a"/>
+    <w:next w:val="a"/>
     <w:rsid w:val="000D01AD"/>
     <w:pPr>
       <w:pageBreakBefore/>
@@ -16459,10 +15359,10 @@
       <w:lang w:eastAsia="ru-RU"/>
     </w:rPr>
   </w:style>
-  <w:style w:type="paragraph" w:styleId="Header">
+  <w:style w:type="paragraph" w:styleId="afc">
     <w:name w:val="header"/>
-    <w:basedOn w:val="Normal"/>
-    <w:link w:val="HeaderChar"/>
+    <w:basedOn w:val="a"/>
+    <w:link w:val="afd"/>
     <w:uiPriority w:val="99"/>
     <w:unhideWhenUsed/>
     <w:rsid w:val="00FE3E95"/>
@@ -16473,9 +15373,9 @@
       </w:tabs>
     </w:pPr>
   </w:style>
-  <w:style w:type="character" w:customStyle="1" w:styleId="HeaderChar">
-    <w:name w:val="Header Char"/>
-    <w:link w:val="Header"/>
+  <w:style w:type="character" w:customStyle="1" w:styleId="afd">
+    <w:name w:val="Верхній колонтитул Знак"/>
+    <w:link w:val="afc"/>
     <w:uiPriority w:val="99"/>
     <w:rsid w:val="00FE3E95"/>
     <w:rPr>
@@ -16485,10 +15385,10 @@
       <w:lang w:eastAsia="en-US"/>
     </w:rPr>
   </w:style>
-  <w:style w:type="paragraph" w:styleId="Footer">
+  <w:style w:type="paragraph" w:styleId="afe">
     <w:name w:val="footer"/>
-    <w:basedOn w:val="Normal"/>
-    <w:link w:val="FooterChar"/>
+    <w:basedOn w:val="a"/>
+    <w:link w:val="aff"/>
     <w:unhideWhenUsed/>
     <w:rsid w:val="00FE3E95"/>
     <w:pPr>
@@ -16498,9 +15398,9 @@
       </w:tabs>
     </w:pPr>
   </w:style>
-  <w:style w:type="character" w:customStyle="1" w:styleId="FooterChar">
-    <w:name w:val="Footer Char"/>
-    <w:link w:val="Footer"/>
+  <w:style w:type="character" w:customStyle="1" w:styleId="aff">
+    <w:name w:val="Нижній колонтитул Знак"/>
+    <w:link w:val="afe"/>
     <w:rsid w:val="00FE3E95"/>
     <w:rPr>
       <w:rFonts w:ascii="Times New Roman" w:hAnsi="Times New Roman"/>
@@ -16509,9 +15409,9 @@
       <w:lang w:eastAsia="en-US"/>
     </w:rPr>
   </w:style>
-  <w:style w:type="character" w:customStyle="1" w:styleId="Heading5Char">
-    <w:name w:val="Heading 5 Char"/>
-    <w:link w:val="Heading5"/>
+  <w:style w:type="character" w:customStyle="1" w:styleId="50">
+    <w:name w:val="Заголовок 5 Знак"/>
+    <w:link w:val="5"/>
     <w:rsid w:val="003717EF"/>
     <w:rPr>
       <w:rFonts w:ascii="Calibri" w:eastAsia="Times New Roman" w:hAnsi="Calibri" w:cs="Times New Roman"/>
@@ -16524,10 +15424,10 @@
       <w:lang w:eastAsia="en-US"/>
     </w:rPr>
   </w:style>
-  <w:style w:type="paragraph" w:styleId="BalloonText">
+  <w:style w:type="paragraph" w:styleId="aff0">
     <w:name w:val="Balloon Text"/>
-    <w:basedOn w:val="Normal"/>
-    <w:link w:val="BalloonTextChar"/>
+    <w:basedOn w:val="a"/>
+    <w:link w:val="aff1"/>
     <w:unhideWhenUsed/>
     <w:rsid w:val="00701437"/>
     <w:pPr>
@@ -16539,9 +15439,9 @@
       <w:szCs w:val="16"/>
     </w:rPr>
   </w:style>
-  <w:style w:type="character" w:customStyle="1" w:styleId="BalloonTextChar">
-    <w:name w:val="Balloon Text Char"/>
-    <w:link w:val="BalloonText"/>
+  <w:style w:type="character" w:customStyle="1" w:styleId="aff1">
+    <w:name w:val="Текст у виносці Знак"/>
+    <w:link w:val="aff0"/>
     <w:rsid w:val="00701437"/>
     <w:rPr>
       <w:rFonts w:ascii="Tahoma" w:hAnsi="Tahoma" w:cs="Tahoma"/>
@@ -16550,9 +15450,9 @@
       <w:lang w:eastAsia="en-US"/>
     </w:rPr>
   </w:style>
-  <w:style w:type="paragraph" w:customStyle="1" w:styleId="4">
+  <w:style w:type="paragraph" w:customStyle="1" w:styleId="41">
     <w:name w:val="Знак Знак4 Знак"/>
-    <w:basedOn w:val="Normal"/>
+    <w:basedOn w:val="a"/>
     <w:rsid w:val="00964786"/>
     <w:pPr>
       <w:spacing w:before="120" w:after="160" w:line="240" w:lineRule="exact"/>
@@ -16565,9 +15465,9 @@
       <w:lang w:val="en-US"/>
     </w:rPr>
   </w:style>
-  <w:style w:type="paragraph" w:styleId="NormalIndent">
+  <w:style w:type="paragraph" w:styleId="aff2">
     <w:name w:val="Normal Indent"/>
-    <w:basedOn w:val="Normal"/>
+    <w:basedOn w:val="a"/>
     <w:rsid w:val="00964786"/>
     <w:pPr>
       <w:spacing w:line="240" w:lineRule="auto"/>
@@ -16579,10 +15479,10 @@
       <w:lang w:val="ru-RU" w:eastAsia="ru-RU"/>
     </w:rPr>
   </w:style>
-  <w:style w:type="paragraph" w:styleId="NormalWeb">
+  <w:style w:type="paragraph" w:styleId="aff3">
     <w:name w:val="Normal (Web)"/>
     <w:aliases w:val="Обычный (Web)"/>
-    <w:basedOn w:val="Normal"/>
+    <w:basedOn w:val="a"/>
     <w:rsid w:val="00964786"/>
     <w:pPr>
       <w:spacing w:before="100" w:beforeAutospacing="1" w:after="100" w:afterAutospacing="1" w:line="240" w:lineRule="auto"/>
@@ -16596,10 +15496,10 @@
       <w:lang w:val="en-US"/>
     </w:rPr>
   </w:style>
-  <w:style w:type="paragraph" w:styleId="BodyTextIndent2">
+  <w:style w:type="paragraph" w:styleId="22">
     <w:name w:val="Body Text Indent 2"/>
-    <w:basedOn w:val="Normal"/>
-    <w:link w:val="BodyTextIndent2Char"/>
+    <w:basedOn w:val="a"/>
+    <w:link w:val="23"/>
     <w:rsid w:val="00964786"/>
     <w:pPr>
       <w:spacing w:after="120" w:line="240" w:lineRule="auto"/>
@@ -16611,19 +15511,19 @@
       <w:szCs w:val="20"/>
     </w:rPr>
   </w:style>
-  <w:style w:type="character" w:customStyle="1" w:styleId="BodyTextIndent2Char">
-    <w:name w:val="Body Text Indent 2 Char"/>
-    <w:link w:val="BodyTextIndent2"/>
+  <w:style w:type="character" w:customStyle="1" w:styleId="23">
+    <w:name w:val="Основний текст з відступом 2 Знак"/>
+    <w:link w:val="22"/>
     <w:rsid w:val="00964786"/>
     <w:rPr>
       <w:rFonts w:ascii="Times New Roman" w:eastAsia="Times New Roman" w:hAnsi="Times New Roman"/>
       <w:lang w:eastAsia="en-US"/>
     </w:rPr>
   </w:style>
-  <w:style w:type="paragraph" w:styleId="BodyText">
+  <w:style w:type="paragraph" w:styleId="aff4">
     <w:name w:val="Body Text"/>
-    <w:basedOn w:val="Normal"/>
-    <w:link w:val="BodyTextChar"/>
+    <w:basedOn w:val="a"/>
+    <w:link w:val="aff5"/>
     <w:rsid w:val="00964786"/>
     <w:pPr>
       <w:spacing w:after="120" w:line="240" w:lineRule="auto"/>
@@ -16636,9 +15536,9 @@
       <w:lang w:val="en-US"/>
     </w:rPr>
   </w:style>
-  <w:style w:type="character" w:customStyle="1" w:styleId="BodyTextChar">
-    <w:name w:val="Body Text Char"/>
-    <w:link w:val="BodyText"/>
+  <w:style w:type="character" w:customStyle="1" w:styleId="aff5">
+    <w:name w:val="Основний текст Знак"/>
+    <w:link w:val="aff4"/>
     <w:rsid w:val="00964786"/>
     <w:rPr>
       <w:rFonts w:ascii="Times New Roman" w:eastAsia="Times New Roman" w:hAnsi="Times New Roman"/>
@@ -16646,10 +15546,10 @@
       <w:lang w:val="en-US" w:eastAsia="en-US"/>
     </w:rPr>
   </w:style>
-  <w:style w:type="paragraph" w:customStyle="1" w:styleId="10">
+  <w:style w:type="paragraph" w:customStyle="1" w:styleId="100">
     <w:name w:val="_Дип10Текст"/>
-    <w:basedOn w:val="Normal"/>
-    <w:link w:val="100"/>
+    <w:basedOn w:val="a"/>
+    <w:link w:val="101"/>
     <w:uiPriority w:val="99"/>
     <w:rsid w:val="005C64E2"/>
     <w:rPr>
@@ -16658,9 +15558,9 @@
       <w:lang w:val="ru-RU" w:eastAsia="ru-RU"/>
     </w:rPr>
   </w:style>
-  <w:style w:type="character" w:customStyle="1" w:styleId="100">
+  <w:style w:type="character" w:customStyle="1" w:styleId="101">
     <w:name w:val="_Дип10Текст Знак"/>
-    <w:link w:val="10"/>
+    <w:link w:val="100"/>
     <w:uiPriority w:val="99"/>
     <w:locked/>
     <w:rsid w:val="005C64E2"/>
@@ -16673,8 +15573,8 @@
   </w:style>
   <w:style w:type="paragraph" w:customStyle="1" w:styleId="01">
     <w:name w:val="_Дип01Разд"/>
-    <w:basedOn w:val="Heading1"/>
-    <w:next w:val="Normal"/>
+    <w:basedOn w:val="1"/>
+    <w:next w:val="a"/>
     <w:uiPriority w:val="99"/>
     <w:rsid w:val="005C64E2"/>
     <w:pPr>
@@ -16688,10 +15588,10 @@
       <w:lang w:val="ru-RU" w:eastAsia="ru-RU"/>
     </w:rPr>
   </w:style>
-  <w:style w:type="paragraph" w:styleId="HTMLPreformatted">
+  <w:style w:type="paragraph" w:styleId="HTML">
     <w:name w:val="HTML Preformatted"/>
-    <w:basedOn w:val="Normal"/>
-    <w:link w:val="HTMLPreformattedChar"/>
+    <w:basedOn w:val="a"/>
+    <w:link w:val="HTML0"/>
     <w:unhideWhenUsed/>
     <w:rsid w:val="009F0D86"/>
     <w:pPr>
@@ -16724,19 +15624,19 @@
       <w:lang w:val="x-none" w:eastAsia="x-none"/>
     </w:rPr>
   </w:style>
-  <w:style w:type="character" w:customStyle="1" w:styleId="HTMLPreformattedChar">
-    <w:name w:val="HTML Preformatted Char"/>
-    <w:link w:val="HTMLPreformatted"/>
+  <w:style w:type="character" w:customStyle="1" w:styleId="HTML0">
+    <w:name w:val="Стандартний HTML Знак"/>
+    <w:link w:val="HTML"/>
     <w:rsid w:val="009F0D86"/>
     <w:rPr>
       <w:rFonts w:ascii="Courier New" w:eastAsia="Times New Roman" w:hAnsi="Courier New"/>
       <w:lang w:val="x-none" w:eastAsia="x-none"/>
     </w:rPr>
   </w:style>
-  <w:style w:type="paragraph" w:styleId="TOC3">
+  <w:style w:type="paragraph" w:styleId="31">
     <w:name w:val="toc 3"/>
-    <w:basedOn w:val="Normal"/>
-    <w:next w:val="Normal"/>
+    <w:basedOn w:val="a"/>
+    <w:next w:val="a"/>
     <w:autoRedefine/>
     <w:uiPriority w:val="39"/>
     <w:unhideWhenUsed/>
@@ -16748,9 +15648,9 @@
       <w:ind w:left="560"/>
     </w:pPr>
   </w:style>
-  <w:style w:type="character" w:customStyle="1" w:styleId="Heading4Char">
-    <w:name w:val="Heading 4 Char"/>
-    <w:link w:val="Heading4"/>
+  <w:style w:type="character" w:customStyle="1" w:styleId="40">
+    <w:name w:val="Заголовок 4 Знак"/>
+    <w:link w:val="4"/>
     <w:rsid w:val="00177FA7"/>
     <w:rPr>
       <w:rFonts w:eastAsia="Times New Roman"/>
@@ -16760,9 +15660,9 @@
       <w:szCs w:val="28"/>
     </w:rPr>
   </w:style>
-  <w:style w:type="character" w:customStyle="1" w:styleId="Heading6Char">
-    <w:name w:val="Heading 6 Char"/>
-    <w:link w:val="Heading6"/>
+  <w:style w:type="character" w:customStyle="1" w:styleId="60">
+    <w:name w:val="Заголовок 6 Знак"/>
+    <w:link w:val="6"/>
     <w:rsid w:val="00177FA7"/>
     <w:rPr>
       <w:rFonts w:eastAsia="Times New Roman"/>
@@ -16772,9 +15672,9 @@
       <w:szCs w:val="22"/>
     </w:rPr>
   </w:style>
-  <w:style w:type="character" w:customStyle="1" w:styleId="Heading7Char">
-    <w:name w:val="Heading 7 Char"/>
-    <w:link w:val="Heading7"/>
+  <w:style w:type="character" w:customStyle="1" w:styleId="70">
+    <w:name w:val="Заголовок 7 Знак"/>
+    <w:link w:val="7"/>
     <w:uiPriority w:val="9"/>
     <w:semiHidden/>
     <w:rsid w:val="00177FA7"/>
@@ -16784,9 +15684,9 @@
       <w:szCs w:val="24"/>
     </w:rPr>
   </w:style>
-  <w:style w:type="character" w:customStyle="1" w:styleId="Heading8Char">
-    <w:name w:val="Heading 8 Char"/>
-    <w:link w:val="Heading8"/>
+  <w:style w:type="character" w:customStyle="1" w:styleId="80">
+    <w:name w:val="Заголовок 8 Знак"/>
+    <w:link w:val="8"/>
     <w:uiPriority w:val="9"/>
     <w:semiHidden/>
     <w:rsid w:val="00177FA7"/>
@@ -16798,9 +15698,9 @@
       <w:szCs w:val="24"/>
     </w:rPr>
   </w:style>
-  <w:style w:type="character" w:customStyle="1" w:styleId="Heading9Char">
-    <w:name w:val="Heading 9 Char"/>
-    <w:link w:val="Heading9"/>
+  <w:style w:type="character" w:customStyle="1" w:styleId="90">
+    <w:name w:val="Заголовок 9 Знак"/>
+    <w:link w:val="9"/>
     <w:uiPriority w:val="9"/>
     <w:semiHidden/>
     <w:rsid w:val="00177FA7"/>
@@ -16810,14 +15710,14 @@
       <w:szCs w:val="22"/>
     </w:rPr>
   </w:style>
-  <w:style w:type="character" w:styleId="PageNumber">
+  <w:style w:type="character" w:styleId="aff6">
     <w:name w:val="page number"/>
     <w:rsid w:val="00177FA7"/>
   </w:style>
-  <w:style w:type="paragraph" w:styleId="Title">
+  <w:style w:type="paragraph" w:styleId="aff7">
     <w:name w:val="Title"/>
-    <w:basedOn w:val="Normal"/>
-    <w:link w:val="TitleChar"/>
+    <w:basedOn w:val="a"/>
+    <w:link w:val="aff8"/>
     <w:qFormat/>
     <w:rsid w:val="00177FA7"/>
     <w:pPr>
@@ -16833,9 +15733,9 @@
       <w:lang w:eastAsia="uk-UA"/>
     </w:rPr>
   </w:style>
-  <w:style w:type="character" w:customStyle="1" w:styleId="TitleChar">
-    <w:name w:val="Title Char"/>
-    <w:link w:val="Title"/>
+  <w:style w:type="character" w:customStyle="1" w:styleId="aff8">
+    <w:name w:val="Назва Знак"/>
+    <w:link w:val="aff7"/>
     <w:rsid w:val="00177FA7"/>
     <w:rPr>
       <w:rFonts w:ascii="Times New Roman" w:eastAsia="Times New Roman" w:hAnsi="Times New Roman"/>
@@ -16843,9 +15743,9 @@
       <w:sz w:val="24"/>
     </w:rPr>
   </w:style>
-  <w:style w:type="paragraph" w:customStyle="1" w:styleId="21">
+  <w:style w:type="paragraph" w:customStyle="1" w:styleId="210">
     <w:name w:val="Основной текст 21"/>
-    <w:basedOn w:val="Normal"/>
+    <w:basedOn w:val="a"/>
     <w:rsid w:val="00177FA7"/>
     <w:pPr>
       <w:spacing w:line="288" w:lineRule="auto"/>
@@ -16857,9 +15757,9 @@
       <w:lang w:eastAsia="uk-UA"/>
     </w:rPr>
   </w:style>
-  <w:style w:type="paragraph" w:customStyle="1" w:styleId="ad">
+  <w:style w:type="paragraph" w:customStyle="1" w:styleId="aff9">
     <w:name w:val="Рис."/>
-    <w:basedOn w:val="Normal"/>
+    <w:basedOn w:val="a"/>
     <w:qFormat/>
     <w:rsid w:val="00177FA7"/>
     <w:pPr>
@@ -16874,9 +15774,9 @@
       <w:lang w:eastAsia="uk-UA"/>
     </w:rPr>
   </w:style>
-  <w:style w:type="paragraph" w:customStyle="1" w:styleId="ae">
+  <w:style w:type="paragraph" w:customStyle="1" w:styleId="affa">
     <w:name w:val="Формули"/>
-    <w:basedOn w:val="Normal"/>
+    <w:basedOn w:val="a"/>
     <w:qFormat/>
     <w:rsid w:val="00177FA7"/>
     <w:pPr>
@@ -16892,10 +15792,10 @@
       <w:lang w:eastAsia="uk-UA"/>
     </w:rPr>
   </w:style>
-  <w:style w:type="paragraph" w:styleId="BodyTextIndent">
+  <w:style w:type="paragraph" w:styleId="affb">
     <w:name w:val="Body Text Indent"/>
-    <w:basedOn w:val="Normal"/>
-    <w:link w:val="BodyTextIndentChar"/>
+    <w:basedOn w:val="a"/>
+    <w:link w:val="affc"/>
     <w:rsid w:val="00177FA7"/>
     <w:pPr>
       <w:ind w:firstLine="567"/>
@@ -16908,9 +15808,9 @@
       <w:lang w:eastAsia="uk-UA"/>
     </w:rPr>
   </w:style>
-  <w:style w:type="character" w:customStyle="1" w:styleId="BodyTextIndentChar">
-    <w:name w:val="Body Text Indent Char"/>
-    <w:link w:val="BodyTextIndent"/>
+  <w:style w:type="character" w:customStyle="1" w:styleId="affc">
+    <w:name w:val="Основний текст з відступом Знак"/>
+    <w:link w:val="affb"/>
     <w:rsid w:val="00177FA7"/>
     <w:rPr>
       <w:rFonts w:ascii="Times New Roman" w:eastAsia="Times New Roman" w:hAnsi="Times New Roman"/>
@@ -16918,10 +15818,10 @@
       <w:sz w:val="22"/>
     </w:rPr>
   </w:style>
-  <w:style w:type="paragraph" w:styleId="BodyTextIndent3">
+  <w:style w:type="paragraph" w:styleId="32">
     <w:name w:val="Body Text Indent 3"/>
-    <w:basedOn w:val="Normal"/>
-    <w:link w:val="BodyTextIndent3Char"/>
+    <w:basedOn w:val="a"/>
+    <w:link w:val="33"/>
     <w:rsid w:val="00177FA7"/>
     <w:pPr>
       <w:ind w:firstLine="567"/>
@@ -16932,9 +15832,9 @@
       <w:lang w:eastAsia="uk-UA"/>
     </w:rPr>
   </w:style>
-  <w:style w:type="character" w:customStyle="1" w:styleId="BodyTextIndent3Char">
-    <w:name w:val="Body Text Indent 3 Char"/>
-    <w:link w:val="BodyTextIndent3"/>
+  <w:style w:type="character" w:customStyle="1" w:styleId="33">
+    <w:name w:val="Основний текст з відступом 3 Знак"/>
+    <w:link w:val="32"/>
     <w:rsid w:val="00177FA7"/>
     <w:rPr>
       <w:rFonts w:ascii="Times New Roman" w:eastAsia="Times New Roman" w:hAnsi="Times New Roman"/>
@@ -16977,11 +15877,11 @@
     <w:name w:val="mw-headline"/>
     <w:rsid w:val="00177FA7"/>
   </w:style>
-  <w:style w:type="paragraph" w:styleId="PlainText">
+  <w:style w:type="paragraph" w:styleId="affd">
     <w:name w:val="Plain Text"/>
     <w:aliases w:val="???"/>
-    <w:basedOn w:val="Normal"/>
-    <w:link w:val="PlainTextChar"/>
+    <w:basedOn w:val="a"/>
+    <w:link w:val="affe"/>
     <w:rsid w:val="00177FA7"/>
     <w:rPr>
       <w:rFonts w:ascii="Courier New" w:eastAsia="Times New Roman" w:hAnsi="Courier New" w:cs="Courier New"/>
@@ -16990,10 +15890,10 @@
       <w:lang w:val="ru-RU" w:eastAsia="uk-UA"/>
     </w:rPr>
   </w:style>
-  <w:style w:type="character" w:customStyle="1" w:styleId="PlainTextChar">
-    <w:name w:val="Plain Text Char"/>
-    <w:aliases w:val="??? Char"/>
-    <w:link w:val="PlainText"/>
+  <w:style w:type="character" w:customStyle="1" w:styleId="affe">
+    <w:name w:val="Текст Знак"/>
+    <w:aliases w:val="??? Знак"/>
+    <w:link w:val="affd"/>
     <w:uiPriority w:val="99"/>
     <w:rsid w:val="00177FA7"/>
     <w:rPr>
@@ -17001,10 +15901,10 @@
       <w:lang w:val="ru-RU"/>
     </w:rPr>
   </w:style>
-  <w:style w:type="paragraph" w:styleId="BodyText3">
+  <w:style w:type="paragraph" w:styleId="34">
     <w:name w:val="Body Text 3"/>
-    <w:basedOn w:val="Normal"/>
-    <w:link w:val="BodyText3Char"/>
+    <w:basedOn w:val="a"/>
+    <w:link w:val="35"/>
     <w:rsid w:val="00177FA7"/>
     <w:pPr>
       <w:ind w:right="43"/>
@@ -17017,9 +15917,9 @@
       <w:lang w:eastAsia="uk-UA"/>
     </w:rPr>
   </w:style>
-  <w:style w:type="character" w:customStyle="1" w:styleId="BodyText3Char">
-    <w:name w:val="Body Text 3 Char"/>
-    <w:link w:val="BodyText3"/>
+  <w:style w:type="character" w:customStyle="1" w:styleId="35">
+    <w:name w:val="Основний текст 3 Знак"/>
+    <w:link w:val="34"/>
     <w:rsid w:val="00177FA7"/>
     <w:rPr>
       <w:rFonts w:ascii="Times New Roman" w:eastAsia="Times New Roman" w:hAnsi="Times New Roman"/>
@@ -17027,10 +15927,10 @@
       <w:sz w:val="28"/>
     </w:rPr>
   </w:style>
-  <w:style w:type="paragraph" w:styleId="BodyText2">
+  <w:style w:type="paragraph" w:styleId="24">
     <w:name w:val="Body Text 2"/>
-    <w:basedOn w:val="Normal"/>
-    <w:link w:val="BodyText2Char"/>
+    <w:basedOn w:val="a"/>
+    <w:link w:val="25"/>
     <w:rsid w:val="00177FA7"/>
     <w:pPr>
       <w:spacing w:after="120" w:line="480" w:lineRule="auto"/>
@@ -17041,9 +15941,9 @@
       <w:lang w:val="ru-RU" w:eastAsia="uk-UA"/>
     </w:rPr>
   </w:style>
-  <w:style w:type="character" w:customStyle="1" w:styleId="BodyText2Char">
-    <w:name w:val="Body Text 2 Char"/>
-    <w:link w:val="BodyText2"/>
+  <w:style w:type="character" w:customStyle="1" w:styleId="25">
+    <w:name w:val="Основний текст 2 Знак"/>
+    <w:link w:val="24"/>
     <w:rsid w:val="00177FA7"/>
     <w:rPr>
       <w:rFonts w:ascii="Times New Roman" w:eastAsia="Times New Roman" w:hAnsi="Times New Roman"/>
@@ -17053,7 +15953,7 @@
   </w:style>
   <w:style w:type="paragraph" w:customStyle="1" w:styleId="Verdana102">
     <w:name w:val="Стиль Verdana 10 пт По ширине2"/>
-    <w:basedOn w:val="Normal"/>
+    <w:basedOn w:val="a"/>
     <w:rsid w:val="00177FA7"/>
     <w:pPr>
       <w:suppressAutoHyphens/>
@@ -17065,7 +15965,7 @@
       <w:lang w:val="ru-RU" w:eastAsia="ar-SA"/>
     </w:rPr>
   </w:style>
-  <w:style w:type="character" w:styleId="Emphasis">
+  <w:style w:type="character" w:styleId="afff">
     <w:name w:val="Emphasis"/>
     <w:qFormat/>
     <w:rsid w:val="00177FA7"/>
@@ -17074,9 +15974,9 @@
       <w:iCs/>
     </w:rPr>
   </w:style>
-  <w:style w:type="paragraph" w:styleId="BlockText">
+  <w:style w:type="paragraph" w:styleId="afff0">
     <w:name w:val="Block Text"/>
-    <w:basedOn w:val="Normal"/>
+    <w:basedOn w:val="a"/>
     <w:rsid w:val="00177FA7"/>
     <w:pPr>
       <w:widowControl w:val="0"/>
@@ -17088,10 +15988,10 @@
       <w:szCs w:val="20"/>
     </w:rPr>
   </w:style>
-  <w:style w:type="paragraph" w:customStyle="1" w:styleId="3">
+  <w:style w:type="paragraph" w:customStyle="1" w:styleId="36">
     <w:name w:val="заголовок 3"/>
-    <w:basedOn w:val="Normal"/>
-    <w:next w:val="Normal"/>
+    <w:basedOn w:val="a"/>
+    <w:next w:val="a"/>
     <w:rsid w:val="00177FA7"/>
     <w:pPr>
       <w:keepNext/>
@@ -17109,10 +16009,10 @@
       <w:szCs w:val="20"/>
     </w:rPr>
   </w:style>
-  <w:style w:type="paragraph" w:styleId="TOC4">
+  <w:style w:type="paragraph" w:styleId="42">
     <w:name w:val="toc 4"/>
-    <w:basedOn w:val="Normal"/>
-    <w:next w:val="Normal"/>
+    <w:basedOn w:val="a"/>
+    <w:next w:val="a"/>
     <w:autoRedefine/>
     <w:uiPriority w:val="39"/>
     <w:rsid w:val="00177FA7"/>
@@ -17126,10 +16026,10 @@
       <w:lang w:val="ru-RU" w:eastAsia="ru-RU"/>
     </w:rPr>
   </w:style>
-  <w:style w:type="paragraph" w:styleId="TOC5">
+  <w:style w:type="paragraph" w:styleId="51">
     <w:name w:val="toc 5"/>
-    <w:basedOn w:val="Normal"/>
-    <w:next w:val="Normal"/>
+    <w:basedOn w:val="a"/>
+    <w:next w:val="a"/>
     <w:autoRedefine/>
     <w:rsid w:val="00177FA7"/>
     <w:pPr>
@@ -17142,10 +16042,10 @@
       <w:lang w:val="ru-RU" w:eastAsia="ru-RU"/>
     </w:rPr>
   </w:style>
-  <w:style w:type="paragraph" w:styleId="TOC6">
+  <w:style w:type="paragraph" w:styleId="61">
     <w:name w:val="toc 6"/>
-    <w:basedOn w:val="Normal"/>
-    <w:next w:val="Normal"/>
+    <w:basedOn w:val="a"/>
+    <w:next w:val="a"/>
     <w:autoRedefine/>
     <w:rsid w:val="00177FA7"/>
     <w:pPr>
@@ -17158,10 +16058,10 @@
       <w:lang w:val="ru-RU" w:eastAsia="ru-RU"/>
     </w:rPr>
   </w:style>
-  <w:style w:type="paragraph" w:styleId="TOC7">
+  <w:style w:type="paragraph" w:styleId="71">
     <w:name w:val="toc 7"/>
-    <w:basedOn w:val="Normal"/>
-    <w:next w:val="Normal"/>
+    <w:basedOn w:val="a"/>
+    <w:next w:val="a"/>
     <w:autoRedefine/>
     <w:rsid w:val="00177FA7"/>
     <w:pPr>
@@ -17174,10 +16074,10 @@
       <w:lang w:val="ru-RU" w:eastAsia="ru-RU"/>
     </w:rPr>
   </w:style>
-  <w:style w:type="paragraph" w:styleId="TOC8">
+  <w:style w:type="paragraph" w:styleId="81">
     <w:name w:val="toc 8"/>
-    <w:basedOn w:val="Normal"/>
-    <w:next w:val="Normal"/>
+    <w:basedOn w:val="a"/>
+    <w:next w:val="a"/>
     <w:autoRedefine/>
     <w:rsid w:val="00177FA7"/>
     <w:pPr>
@@ -17190,10 +16090,10 @@
       <w:lang w:val="ru-RU" w:eastAsia="ru-RU"/>
     </w:rPr>
   </w:style>
-  <w:style w:type="paragraph" w:styleId="TOC9">
+  <w:style w:type="paragraph" w:styleId="91">
     <w:name w:val="toc 9"/>
-    <w:basedOn w:val="Normal"/>
-    <w:next w:val="Normal"/>
+    <w:basedOn w:val="a"/>
+    <w:next w:val="a"/>
     <w:autoRedefine/>
     <w:rsid w:val="00177FA7"/>
     <w:pPr>
@@ -17206,9 +16106,9 @@
       <w:lang w:val="ru-RU" w:eastAsia="ru-RU"/>
     </w:rPr>
   </w:style>
-  <w:style w:type="paragraph" w:customStyle="1" w:styleId="af">
+  <w:style w:type="paragraph" w:customStyle="1" w:styleId="afff1">
     <w:name w:val="формула"/>
-    <w:basedOn w:val="Caption"/>
+    <w:basedOn w:val="af9"/>
     <w:rsid w:val="00177FA7"/>
     <w:pPr>
       <w:tabs>
@@ -17226,9 +16126,9 @@
       <w:lang w:eastAsia="ru-RU"/>
     </w:rPr>
   </w:style>
-  <w:style w:type="paragraph" w:customStyle="1" w:styleId="af0">
+  <w:style w:type="paragraph" w:customStyle="1" w:styleId="afff2">
     <w:name w:val="ТабНомер"/>
-    <w:basedOn w:val="Caption"/>
+    <w:basedOn w:val="af9"/>
     <w:rsid w:val="00177FA7"/>
     <w:pPr>
       <w:ind w:firstLine="708"/>
@@ -17242,10 +16142,10 @@
       <w:lang w:eastAsia="ru-RU"/>
     </w:rPr>
   </w:style>
-  <w:style w:type="paragraph" w:customStyle="1" w:styleId="af1">
+  <w:style w:type="paragraph" w:customStyle="1" w:styleId="afff3">
     <w:name w:val="Скритий"/>
-    <w:basedOn w:val="Normal"/>
-    <w:link w:val="af2"/>
+    <w:basedOn w:val="a"/>
+    <w:link w:val="afff4"/>
     <w:qFormat/>
     <w:rsid w:val="00177FA7"/>
     <w:rPr>
@@ -17255,9 +16155,9 @@
       <w:lang w:val="ru-RU" w:eastAsia="uk-UA"/>
     </w:rPr>
   </w:style>
-  <w:style w:type="character" w:customStyle="1" w:styleId="af2">
+  <w:style w:type="character" w:customStyle="1" w:styleId="afff4">
     <w:name w:val="Скритий Знак"/>
-    <w:link w:val="af1"/>
+    <w:link w:val="afff3"/>
     <w:rsid w:val="00177FA7"/>
     <w:rPr>
       <w:rFonts w:ascii="Times New Roman" w:eastAsia="Times New Roman" w:hAnsi="Times New Roman"/>
@@ -17266,9 +16166,9 @@
       <w:lang w:val="ru-RU"/>
     </w:rPr>
   </w:style>
-  <w:style w:type="paragraph" w:customStyle="1" w:styleId="af3">
+  <w:style w:type="paragraph" w:customStyle="1" w:styleId="afff5">
     <w:name w:val="ТаблОб"/>
-    <w:basedOn w:val="Normal"/>
+    <w:basedOn w:val="a"/>
     <w:rsid w:val="00177FA7"/>
     <w:pPr>
       <w:spacing w:line="240" w:lineRule="auto"/>
@@ -17280,10 +16180,10 @@
       <w:lang w:eastAsia="uk-UA"/>
     </w:rPr>
   </w:style>
-  <w:style w:type="paragraph" w:styleId="FootnoteText">
+  <w:style w:type="paragraph" w:styleId="afff6">
     <w:name w:val="footnote text"/>
-    <w:basedOn w:val="Normal"/>
-    <w:link w:val="FootnoteTextChar"/>
+    <w:basedOn w:val="a"/>
+    <w:link w:val="afff7"/>
     <w:semiHidden/>
     <w:rsid w:val="00177FA7"/>
     <w:rPr>
@@ -17293,9 +16193,9 @@
       <w:lang w:val="ru-RU" w:eastAsia="uk-UA"/>
     </w:rPr>
   </w:style>
-  <w:style w:type="character" w:customStyle="1" w:styleId="FootnoteTextChar">
-    <w:name w:val="Footnote Text Char"/>
-    <w:link w:val="FootnoteText"/>
+  <w:style w:type="character" w:customStyle="1" w:styleId="afff7">
+    <w:name w:val="Текст виноски Знак"/>
+    <w:link w:val="afff6"/>
     <w:semiHidden/>
     <w:rsid w:val="00177FA7"/>
     <w:rPr>
@@ -17303,7 +16203,7 @@
       <w:lang w:val="ru-RU"/>
     </w:rPr>
   </w:style>
-  <w:style w:type="character" w:styleId="FootnoteReference">
+  <w:style w:type="character" w:styleId="afff8">
     <w:name w:val="footnote reference"/>
     <w:semiHidden/>
     <w:rsid w:val="00177FA7"/>
@@ -17315,9 +16215,9 @@
     <w:name w:val="apple-style-span"/>
     <w:rsid w:val="00177FA7"/>
   </w:style>
-  <w:style w:type="paragraph" w:customStyle="1" w:styleId="40">
+  <w:style w:type="paragraph" w:customStyle="1" w:styleId="43">
     <w:name w:val="Знак Знак4 Знак"/>
-    <w:basedOn w:val="Normal"/>
+    <w:basedOn w:val="a"/>
     <w:rsid w:val="00177FA7"/>
     <w:pPr>
       <w:spacing w:before="120" w:after="160" w:line="240" w:lineRule="exact"/>
@@ -17330,7 +16230,7 @@
       <w:lang w:val="en-US"/>
     </w:rPr>
   </w:style>
-  <w:style w:type="character" w:styleId="HTMLKeyboard">
+  <w:style w:type="character" w:styleId="HTML1">
     <w:name w:val="HTML Keyboard"/>
     <w:rsid w:val="00177FA7"/>
     <w:rPr>
@@ -17342,7 +16242,7 @@
   </w:style>
   <w:style w:type="paragraph" w:customStyle="1" w:styleId="ind">
     <w:name w:val="ind"/>
-    <w:basedOn w:val="Normal"/>
+    <w:basedOn w:val="a"/>
     <w:rsid w:val="00177FA7"/>
     <w:pPr>
       <w:spacing w:before="100" w:beforeAutospacing="1" w:after="100" w:afterAutospacing="1" w:line="240" w:lineRule="auto"/>
@@ -17357,7 +16257,7 @@
   </w:style>
   <w:style w:type="paragraph" w:customStyle="1" w:styleId="biauthorsl">
     <w:name w:val="biauthorsl"/>
-    <w:basedOn w:val="Normal"/>
+    <w:basedOn w:val="a"/>
     <w:rsid w:val="00177FA7"/>
     <w:pPr>
       <w:spacing w:line="240" w:lineRule="auto"/>
@@ -17374,7 +16274,7 @@
   </w:style>
   <w:style w:type="paragraph" w:customStyle="1" w:styleId="sbiautors">
     <w:name w:val="sbiautors"/>
-    <w:basedOn w:val="Normal"/>
+    <w:basedOn w:val="a"/>
     <w:rsid w:val="00177FA7"/>
     <w:pPr>
       <w:spacing w:line="240" w:lineRule="auto"/>
@@ -17391,7 +16291,7 @@
   </w:style>
   <w:style w:type="paragraph" w:customStyle="1" w:styleId="btitle">
     <w:name w:val="btitle"/>
-    <w:basedOn w:val="Normal"/>
+    <w:basedOn w:val="a"/>
     <w:rsid w:val="00177FA7"/>
     <w:pPr>
       <w:spacing w:line="240" w:lineRule="auto"/>
@@ -17405,9 +16305,9 @@
       <w:lang w:val="ru-RU" w:eastAsia="ru-RU"/>
     </w:rPr>
   </w:style>
-  <w:style w:type="table" w:styleId="TableElegant">
+  <w:style w:type="table" w:styleId="afff9">
     <w:name w:val="Table Elegant"/>
-    <w:basedOn w:val="TableNormal"/>
+    <w:basedOn w:val="a1"/>
     <w:rsid w:val="00177FA7"/>
     <w:rPr>
       <w:rFonts w:ascii="Times New Roman" w:eastAsia="Times New Roman" w:hAnsi="Times New Roman"/>
@@ -17439,7 +16339,7 @@
       </w:tcPr>
     </w:tblStylePr>
   </w:style>
-  <w:style w:type="character" w:styleId="CommentReference">
+  <w:style w:type="character" w:styleId="afffa">
     <w:name w:val="annotation reference"/>
     <w:rsid w:val="00177FA7"/>
     <w:rPr>
@@ -17447,10 +16347,10 @@
       <w:szCs w:val="16"/>
     </w:rPr>
   </w:style>
-  <w:style w:type="paragraph" w:styleId="CommentText">
+  <w:style w:type="paragraph" w:styleId="afffb">
     <w:name w:val="annotation text"/>
-    <w:basedOn w:val="Normal"/>
-    <w:link w:val="CommentTextChar"/>
+    <w:basedOn w:val="a"/>
+    <w:link w:val="afffc"/>
     <w:rsid w:val="00177FA7"/>
     <w:pPr>
       <w:spacing w:line="240" w:lineRule="auto"/>
@@ -17464,29 +16364,29 @@
       <w:lang w:val="ru-RU" w:eastAsia="ru-RU"/>
     </w:rPr>
   </w:style>
-  <w:style w:type="character" w:customStyle="1" w:styleId="CommentTextChar">
-    <w:name w:val="Comment Text Char"/>
-    <w:link w:val="CommentText"/>
+  <w:style w:type="character" w:customStyle="1" w:styleId="afffc">
+    <w:name w:val="Текст примітки Знак"/>
+    <w:link w:val="afffb"/>
     <w:rsid w:val="00177FA7"/>
     <w:rPr>
       <w:rFonts w:ascii="Times New Roman" w:eastAsia="Times New Roman" w:hAnsi="Times New Roman"/>
       <w:lang w:val="ru-RU" w:eastAsia="ru-RU"/>
     </w:rPr>
   </w:style>
-  <w:style w:type="paragraph" w:styleId="CommentSubject">
+  <w:style w:type="paragraph" w:styleId="afffd">
     <w:name w:val="annotation subject"/>
-    <w:basedOn w:val="CommentText"/>
-    <w:next w:val="CommentText"/>
-    <w:link w:val="CommentSubjectChar"/>
+    <w:basedOn w:val="afffb"/>
+    <w:next w:val="afffb"/>
+    <w:link w:val="afffe"/>
     <w:rsid w:val="00177FA7"/>
     <w:rPr>
       <w:b/>
       <w:bCs/>
     </w:rPr>
   </w:style>
-  <w:style w:type="character" w:customStyle="1" w:styleId="CommentSubjectChar">
-    <w:name w:val="Comment Subject Char"/>
-    <w:link w:val="CommentSubject"/>
+  <w:style w:type="character" w:customStyle="1" w:styleId="afffe">
+    <w:name w:val="Тема примітки Знак"/>
+    <w:link w:val="afffd"/>
     <w:rsid w:val="00177FA7"/>
     <w:rPr>
       <w:rFonts w:ascii="Times New Roman" w:eastAsia="Times New Roman" w:hAnsi="Times New Roman"/>
@@ -17495,9 +16395,9 @@
       <w:lang w:val="ru-RU" w:eastAsia="ru-RU"/>
     </w:rPr>
   </w:style>
-  <w:style w:type="table" w:styleId="TableWeb3">
+  <w:style w:type="table" w:styleId="-3">
     <w:name w:val="Table Web 3"/>
-    <w:basedOn w:val="TableNormal"/>
+    <w:basedOn w:val="a1"/>
     <w:rsid w:val="00177FA7"/>
     <w:rPr>
       <w:rFonts w:ascii="Times New Roman" w:eastAsia="Times New Roman" w:hAnsi="Times New Roman"/>
@@ -17532,7 +16432,7 @@
       </w:tcPr>
     </w:tblStylePr>
   </w:style>
-  <w:style w:type="character" w:styleId="Strong">
+  <w:style w:type="character" w:styleId="affff">
     <w:name w:val="Strong"/>
     <w:qFormat/>
     <w:rsid w:val="00177FA7"/>
@@ -17553,7 +16453,7 @@
     <w:name w:val="hps atn"/>
     <w:rsid w:val="00177FA7"/>
   </w:style>
-  <w:style w:type="character" w:customStyle="1" w:styleId="af4">
+  <w:style w:type="character" w:customStyle="1" w:styleId="affff0">
     <w:name w:val="a"/>
     <w:rsid w:val="00177FA7"/>
   </w:style>
@@ -17589,7 +16489,7 @@
     <w:name w:val="l12"/>
     <w:rsid w:val="00177FA7"/>
   </w:style>
-  <w:style w:type="character" w:styleId="FollowedHyperlink">
+  <w:style w:type="character" w:styleId="affff1">
     <w:name w:val="FollowedHyperlink"/>
     <w:uiPriority w:val="99"/>
     <w:semiHidden/>
@@ -17600,9 +16500,9 @@
       <w:u w:val="single"/>
     </w:rPr>
   </w:style>
-  <w:style w:type="paragraph" w:customStyle="1" w:styleId="af5">
+  <w:style w:type="paragraph" w:customStyle="1" w:styleId="affff2">
     <w:name w:val="література"/>
-    <w:basedOn w:val="NormalWeb"/>
+    <w:basedOn w:val="aff3"/>
     <w:qFormat/>
     <w:rsid w:val="00177FA7"/>
     <w:pPr>
@@ -17616,9 +16516,9 @@
       <w:lang w:val="uk-UA" w:eastAsia="uk-UA"/>
     </w:rPr>
   </w:style>
-  <w:style w:type="paragraph" w:customStyle="1" w:styleId="af6">
+  <w:style w:type="paragraph" w:customStyle="1" w:styleId="affff3">
     <w:name w:val="табтаб"/>
-    <w:basedOn w:val="a7"/>
+    <w:basedOn w:val="af2"/>
     <w:rsid w:val="00E83450"/>
     <w:pPr>
       <w:spacing w:line="240" w:lineRule="auto"/>
@@ -17631,7 +16531,7 @@
   </w:style>
   <w:style w:type="paragraph" w:customStyle="1" w:styleId="TytList">
     <w:name w:val="TytList"/>
-    <w:basedOn w:val="Normal"/>
+    <w:basedOn w:val="a"/>
     <w:rsid w:val="00576A3A"/>
     <w:pPr>
       <w:overflowPunct w:val="0"/>
@@ -17653,8 +16553,8 @@
   </w:style>
   <w:style w:type="paragraph" w:customStyle="1" w:styleId="Title1">
     <w:name w:val="Title1"/>
-    <w:basedOn w:val="Normal"/>
-    <w:next w:val="Normal"/>
+    <w:basedOn w:val="a"/>
+    <w:next w:val="a"/>
     <w:rsid w:val="00DE736F"/>
     <w:pPr>
       <w:spacing w:line="240" w:lineRule="auto"/>
@@ -17670,7 +16570,7 @@
   </w:style>
   <w:style w:type="paragraph" w:customStyle="1" w:styleId="BodyText1">
     <w:name w:val="Body Text1"/>
-    <w:basedOn w:val="Normal"/>
+    <w:basedOn w:val="a"/>
     <w:rsid w:val="00DE736F"/>
     <w:pPr>
       <w:spacing w:line="240" w:lineRule="auto"/>
@@ -17685,7 +16585,7 @@
   </w:style>
   <w:style w:type="paragraph" w:customStyle="1" w:styleId="matlab">
     <w:name w:val="matlab"/>
-    <w:basedOn w:val="Heading1"/>
+    <w:basedOn w:val="1"/>
     <w:rsid w:val="00DE736F"/>
     <w:pPr>
       <w:keepLines w:val="0"/>
@@ -17722,9 +16622,9 @@
       <w:lang w:val="ru-RU" w:eastAsia="ru-RU"/>
     </w:rPr>
   </w:style>
-  <w:style w:type="character" w:customStyle="1" w:styleId="ac">
+  <w:style w:type="character" w:customStyle="1" w:styleId="afb">
     <w:name w:val="Рис Знак"/>
-    <w:link w:val="ab"/>
+    <w:link w:val="afa"/>
     <w:rsid w:val="008600F8"/>
     <w:rPr>
       <w:rFonts w:ascii="Times New Roman" w:hAnsi="Times New Roman"/>
@@ -17733,7 +16633,7 @@
       <w:lang w:eastAsia="en-US"/>
     </w:rPr>
   </w:style>
-  <w:style w:type="paragraph" w:customStyle="1" w:styleId="11">
+  <w:style w:type="paragraph" w:customStyle="1" w:styleId="15">
     <w:name w:val="Обычный1"/>
     <w:rsid w:val="00D73A3C"/>
     <w:pPr>
@@ -17747,9 +16647,9 @@
       <w:lang w:val="uk-UA" w:eastAsia="uk-UA"/>
     </w:rPr>
   </w:style>
-  <w:style w:type="table" w:styleId="PlainTable3">
+  <w:style w:type="table" w:styleId="37">
     <w:name w:val="Plain Table 3"/>
-    <w:basedOn w:val="TableNormal"/>
+    <w:basedOn w:val="a1"/>
     <w:uiPriority w:val="43"/>
     <w:rsid w:val="00261CF4"/>
     <w:tblPr>
@@ -17839,7 +16739,7 @@
   </w:style>
   <w:style w:type="paragraph" w:customStyle="1" w:styleId="Code">
     <w:name w:val="Code"/>
-    <w:basedOn w:val="Normal"/>
+    <w:basedOn w:val="a"/>
     <w:link w:val="CodeChar"/>
     <w:qFormat/>
     <w:rsid w:val="007C6461"/>
@@ -17867,7 +16767,7 @@
   </w:style>
   <w:style w:type="character" w:customStyle="1" w:styleId="CodeChar">
     <w:name w:val="Code Char"/>
-    <w:basedOn w:val="DefaultParagraphFont"/>
+    <w:basedOn w:val="a0"/>
     <w:link w:val="Code"/>
     <w:rsid w:val="007C6461"/>
     <w:rPr>
@@ -17879,9 +16779,9 @@
       <w14:ligatures w14:val="standard"/>
     </w:rPr>
   </w:style>
-  <w:style w:type="table" w:styleId="ListTable3-Accent3">
+  <w:style w:type="table" w:styleId="330">
     <w:name w:val="List Table 3 Accent 3"/>
-    <w:basedOn w:val="TableNormal"/>
+    <w:basedOn w:val="a1"/>
     <w:uiPriority w:val="48"/>
     <w:rsid w:val="003C136E"/>
     <w:tblPr>
@@ -18269,7 +17169,7 @@
 </file>
 
 <file path=customXml/itemProps1.xml><?xml version="1.0" encoding="utf-8"?>
-<ds:datastoreItem xmlns:ds="http://schemas.openxmlformats.org/officeDocument/2006/customXml" ds:itemID="{62B21312-2196-4B29-B414-5CFC788BEBAA}">
+<ds:datastoreItem xmlns:ds="http://schemas.openxmlformats.org/officeDocument/2006/customXml" ds:itemID="{F528B17C-5CE4-4E19-8F2D-1E0F6EA0397F}">
   <ds:schemaRefs>
     <ds:schemaRef ds:uri="http://schemas.openxmlformats.org/officeDocument/2006/bibliography"/>
   </ds:schemaRefs>

</xml_diff>